<commit_message>
Envio de Docx por e-mail (ainda ocorre falhas, corrigir)
</commit_message>
<xml_diff>
--- a/app/src/main/assets/template.docx
+++ b/app/src/main/assets/template.docx
@@ -1,6 +1,6 @@
 
 <file path=word/document.xml><?xml version="1.0" encoding="utf-8"?>
-<w:document xmlns:wpc="http://schemas.microsoft.com/office/word/2010/wordprocessingCanvas" xmlns:cx="http://schemas.microsoft.com/office/drawing/2014/chartex" xmlns:cx1="http://schemas.microsoft.com/office/drawing/2015/9/8/chartex" xmlns:cx2="http://schemas.microsoft.com/office/drawing/2015/10/21/chartex" xmlns:cx3="http://schemas.microsoft.com/office/drawing/2016/5/9/chartex" xmlns:cx4="http://schemas.microsoft.com/office/drawing/2016/5/10/chartex" xmlns:cx5="http://schemas.microsoft.com/office/drawing/2016/5/11/chartex" xmlns:cx6="http://schemas.microsoft.com/office/drawing/2016/5/12/chartex" xmlns:cx7="http://schemas.microsoft.com/office/drawing/2016/5/13/chartex" xmlns:cx8="http://schemas.microsoft.com/office/drawing/2016/5/14/chartex" xmlns:mc="http://schemas.openxmlformats.org/markup-compatibility/2006" xmlns:aink="http://schemas.microsoft.com/office/drawing/2016/ink" xmlns:am3d="http://schemas.microsoft.com/office/drawing/2017/model3d" xmlns:o="urn:schemas-microsoft-com:office:office" xmlns:oel="http://schemas.microsoft.com/office/2019/extlst" xmlns:r="http://schemas.openxmlformats.org/officeDocument/2006/relationships" xmlns:m="http://schemas.openxmlformats.org/officeDocument/2006/math" xmlns:v="urn:schemas-microsoft-com:vml" xmlns:wp14="http://schemas.microsoft.com/office/word/2010/wordprocessingDrawing" xmlns:wp="http://schemas.openxmlformats.org/drawingml/2006/wordprocessingDrawing" xmlns:w10="urn:schemas-microsoft-com:office:word" xmlns:w="http://schemas.openxmlformats.org/wordprocessingml/2006/main" xmlns:w14="http://schemas.microsoft.com/office/word/2010/wordml" xmlns:w15="http://schemas.microsoft.com/office/word/2012/wordml" xmlns:w16cex="http://schemas.microsoft.com/office/word/2018/wordml/cex" xmlns:w16cid="http://schemas.microsoft.com/office/word/2016/wordml/cid" xmlns:w16="http://schemas.microsoft.com/office/word/2018/wordml" xmlns:w16sdtdh="http://schemas.microsoft.com/office/word/2020/wordml/sdtdatahash" xmlns:w16se="http://schemas.microsoft.com/office/word/2015/wordml/symex" xmlns:wpg="http://schemas.microsoft.com/office/word/2010/wordprocessingGroup" xmlns:wpi="http://schemas.microsoft.com/office/word/2010/wordprocessingInk" xmlns:wne="http://schemas.microsoft.com/office/word/2006/wordml" xmlns:wps="http://schemas.microsoft.com/office/word/2010/wordprocessingShape" mc:Ignorable="w14 w15 w16se w16cid w16 w16cex w16sdtdh wp14">
+<w:document xmlns:wpc="http://schemas.microsoft.com/office/word/2010/wordprocessingCanvas" xmlns:cx="http://schemas.microsoft.com/office/drawing/2014/chartex" xmlns:cx1="http://schemas.microsoft.com/office/drawing/2015/9/8/chartex" xmlns:cx2="http://schemas.microsoft.com/office/drawing/2015/10/21/chartex" xmlns:cx3="http://schemas.microsoft.com/office/drawing/2016/5/9/chartex" xmlns:cx4="http://schemas.microsoft.com/office/drawing/2016/5/10/chartex" xmlns:cx5="http://schemas.microsoft.com/office/drawing/2016/5/11/chartex" xmlns:cx6="http://schemas.microsoft.com/office/drawing/2016/5/12/chartex" xmlns:cx7="http://schemas.microsoft.com/office/drawing/2016/5/13/chartex" xmlns:cx8="http://schemas.microsoft.com/office/drawing/2016/5/14/chartex" xmlns:mc="http://schemas.openxmlformats.org/markup-compatibility/2006" xmlns:aink="http://schemas.microsoft.com/office/drawing/2016/ink" xmlns:am3d="http://schemas.microsoft.com/office/drawing/2017/model3d" xmlns:o="urn:schemas-microsoft-com:office:office" xmlns:r="http://schemas.openxmlformats.org/officeDocument/2006/relationships" xmlns:m="http://schemas.openxmlformats.org/officeDocument/2006/math" xmlns:v="urn:schemas-microsoft-com:vml" xmlns:wp14="http://schemas.microsoft.com/office/word/2010/wordprocessingDrawing" xmlns:wp="http://schemas.openxmlformats.org/drawingml/2006/wordprocessingDrawing" xmlns:w10="urn:schemas-microsoft-com:office:word" xmlns:w="http://schemas.openxmlformats.org/wordprocessingml/2006/main" xmlns:w14="http://schemas.microsoft.com/office/word/2010/wordml" xmlns:w15="http://schemas.microsoft.com/office/word/2012/wordml" xmlns:w16cex="http://schemas.microsoft.com/office/word/2018/wordml/cex" xmlns:w16cid="http://schemas.microsoft.com/office/word/2016/wordml/cid" xmlns:w16="http://schemas.microsoft.com/office/word/2018/wordml" xmlns:w16sdtdh="http://schemas.microsoft.com/office/word/2020/wordml/sdtdatahash" xmlns:w16se="http://schemas.microsoft.com/office/word/2015/wordml/symex" xmlns:wpg="http://schemas.microsoft.com/office/word/2010/wordprocessingGroup" xmlns:wpi="http://schemas.microsoft.com/office/word/2010/wordprocessingInk" xmlns:wne="http://schemas.microsoft.com/office/word/2006/wordml" xmlns:wps="http://schemas.microsoft.com/office/word/2010/wordprocessingShape" mc:Ignorable="w14 w15 w16se w16cid w16 w16cex w16sdtdh wp14">
   <w:body>
     <w:p>
       <w:pPr>
@@ -907,7 +907,14 @@
           <w:sz w:val="24"/>
           <w:szCs w:val="24"/>
         </w:rPr>
-        <w:t xml:space="preserve">, </w:t>
+        <w:t>,</w:t>
+      </w:r>
+      <w:r>
+        <w:rPr>
+          <w:sz w:val="24"/>
+          <w:szCs w:val="24"/>
+        </w:rPr>
+        <w:t xml:space="preserve"> </w:t>
       </w:r>
       <w:r>
         <w:rPr>
@@ -1043,8 +1050,85 @@
     </w:p>
     <w:p>
       <w:pPr>
-        <w:rPr>
-          <w:color w:val="C00000"/>
+        <w:widowControl w:val="0"/>
+        <w:ind w:firstLine="708"/>
+        <w:rPr>
+          <w:szCs w:val="24"/>
+        </w:rPr>
+      </w:pPr>
+      <w:r>
+        <w:rPr>
+          <w:szCs w:val="24"/>
+        </w:rPr>
+        <w:t xml:space="preserve">Prédio onde funciona a </w:t>
+      </w:r>
+      <w:r>
+        <w:rPr>
+          <w:szCs w:val="24"/>
+        </w:rPr>
+        <w:t>${</w:t>
+      </w:r>
+      <w:proofErr w:type="spellStart"/>
+      <w:r>
+        <w:rPr>
+          <w:szCs w:val="24"/>
+        </w:rPr>
+        <w:t>schoolName</w:t>
+      </w:r>
+      <w:proofErr w:type="spellEnd"/>
+      <w:r>
+        <w:rPr>
+          <w:szCs w:val="24"/>
+        </w:rPr>
+        <w:t>}</w:t>
+      </w:r>
+      <w:r>
+        <w:rPr>
+          <w:szCs w:val="24"/>
+        </w:rPr>
+        <w:t>,</w:t>
+      </w:r>
+      <w:r>
+        <w:rPr>
+          <w:szCs w:val="24"/>
+        </w:rPr>
+        <w:t xml:space="preserve"> ${</w:t>
+      </w:r>
+      <w:proofErr w:type="spellStart"/>
+      <w:r>
+        <w:rPr>
+          <w:szCs w:val="24"/>
+        </w:rPr>
+        <w:t>hasParking</w:t>
+      </w:r>
+      <w:proofErr w:type="spellEnd"/>
+      <w:r>
+        <w:rPr>
+          <w:szCs w:val="24"/>
+        </w:rPr>
+        <w:t>}, constituído por ${</w:t>
+      </w:r>
+      <w:proofErr w:type="spellStart"/>
+      <w:r>
+        <w:rPr>
+          <w:szCs w:val="24"/>
+        </w:rPr>
+        <w:t>blockQnt</w:t>
+      </w:r>
+      <w:proofErr w:type="spellEnd"/>
+      <w:r>
+        <w:rPr>
+          <w:szCs w:val="24"/>
+        </w:rPr>
+        <w:t>}, conforme especificado a seguir:</w:t>
+      </w:r>
+    </w:p>
+    <w:p>
+      <w:pPr>
+        <w:widowControl w:val="0"/>
+        <w:ind w:firstLine="708"/>
+        <w:rPr>
+          <w:szCs w:val="24"/>
         </w:rPr>
       </w:pPr>
     </w:p>
@@ -1071,78 +1155,8 @@
           <w:ilvl w:val="0"/>
           <w:numId w:val="8"/>
         </w:numPr>
-        <w:rPr>
-          <w:b/>
-          <w:szCs w:val="24"/>
-        </w:rPr>
-      </w:pPr>
-      <w:r>
-        <w:rPr>
-          <w:b/>
-          <w:szCs w:val="24"/>
-        </w:rPr>
-        <w:t>Gina de Rezende Matias -</w:t>
-      </w:r>
-      <w:r>
-        <w:rPr>
-          <w:szCs w:val="24"/>
-        </w:rPr>
-        <w:t xml:space="preserve"> Analista</w:t>
-      </w:r>
-      <w:r>
-        <w:rPr>
-          <w:b/>
-          <w:szCs w:val="24"/>
-        </w:rPr>
-        <w:t xml:space="preserve"> -</w:t>
-      </w:r>
-      <w:r>
-        <w:rPr>
-          <w:szCs w:val="24"/>
-        </w:rPr>
-        <w:t xml:space="preserve"> Arquiteta e Urbanista;</w:t>
-      </w:r>
+      </w:pPr>
     </w:p>
-    <w:p>
-      <w:pPr>
-        <w:widowControl w:val="0"/>
-        <w:numPr>
-          <w:ilvl w:val="0"/>
-          <w:numId w:val="8"/>
-        </w:numPr>
-        <w:rPr>
-          <w:b/>
-          <w:szCs w:val="24"/>
-        </w:rPr>
-      </w:pPr>
-      <w:r>
-        <w:rPr>
-          <w:b/>
-          <w:szCs w:val="24"/>
-        </w:rPr>
-        <w:t>Jean Claud Borges Maciel Pinheiro -</w:t>
-      </w:r>
-      <w:r>
-        <w:rPr>
-          <w:szCs w:val="24"/>
-        </w:rPr>
-        <w:t xml:space="preserve"> Analista</w:t>
-      </w:r>
-      <w:r>
-        <w:rPr>
-          <w:b/>
-          <w:szCs w:val="24"/>
-        </w:rPr>
-        <w:t xml:space="preserve"> -</w:t>
-      </w:r>
-      <w:r>
-        <w:rPr>
-          <w:szCs w:val="24"/>
-        </w:rPr>
-        <w:t xml:space="preserve"> Arquiteto e Urbanista.</w:t>
-      </w:r>
-    </w:p>
-    <w:p/>
     <w:p>
       <w:pPr>
         <w:pStyle w:val="Ttulo2"/>
@@ -1374,7 +1388,14 @@
           <w:bCs/>
           <w:szCs w:val="24"/>
         </w:rPr>
-        <w:t xml:space="preserve">pela diretora </w:t>
+        <w:t>por</w:t>
+      </w:r>
+      <w:r>
+        <w:rPr>
+          <w:bCs/>
+          <w:szCs w:val="24"/>
+        </w:rPr>
+        <w:t xml:space="preserve"> </w:t>
       </w:r>
       <w:r>
         <w:rPr>
@@ -1548,13 +1569,7 @@
         <w:rPr>
           <w:bCs/>
         </w:rPr>
-        <w:t xml:space="preserve">. </w:t>
-      </w:r>
-      <w:r>
-        <w:rPr>
-          <w:bCs/>
-        </w:rPr>
-        <w:t>Durante a vistoria estava ocorrendo o processo de matrícula e rematrícula dos alunos para o ano de 2022.</w:t>
+        <w:t>.</w:t>
       </w:r>
     </w:p>
     <w:p>
@@ -1658,7 +1673,77 @@
         <w:rPr>
           <w:bCs/>
         </w:rPr>
-        <w:t>demandavam atendimento educacional especializado</w:t>
+        <w:t>atendimento educacional especializado</w:t>
+      </w:r>
+      <w:r>
+        <w:rPr>
+          <w:bCs/>
+        </w:rPr>
+        <w:t>${</w:t>
+      </w:r>
+      <w:proofErr w:type="spellStart"/>
+      <w:r>
+        <w:rPr>
+          <w:bCs/>
+        </w:rPr>
+        <w:t>necessityDesc</w:t>
+      </w:r>
+      <w:proofErr w:type="spellEnd"/>
+      <w:r>
+        <w:rPr>
+          <w:bCs/>
+        </w:rPr>
+        <w:t>}</w:t>
+      </w:r>
+      <w:r>
+        <w:rPr>
+          <w:bCs/>
+        </w:rPr>
+        <w:t>.</w:t>
+      </w:r>
+      <w:r>
+        <w:rPr>
+          <w:bCs/>
+        </w:rPr>
+        <w:t xml:space="preserve"> O quadro funcional</w:t>
+      </w:r>
+      <w:r>
+        <w:rPr>
+          <w:bCs/>
+        </w:rPr>
+        <w:t xml:space="preserve"> atualmente</w:t>
+      </w:r>
+      <w:r>
+        <w:rPr>
+          <w:bCs/>
+        </w:rPr>
+        <w:t xml:space="preserve"> é composto por </w:t>
+      </w:r>
+      <w:r>
+        <w:rPr>
+          <w:bCs/>
+        </w:rPr>
+        <w:t>${</w:t>
+      </w:r>
+      <w:proofErr w:type="spellStart"/>
+      <w:r>
+        <w:rPr>
+          <w:bCs/>
+        </w:rPr>
+        <w:t>numberWorkers</w:t>
+      </w:r>
+      <w:proofErr w:type="spellEnd"/>
+      <w:r>
+        <w:rPr>
+          <w:bCs/>
+        </w:rPr>
+        <w:t>}</w:t>
+      </w:r>
+      <w:r>
+        <w:rPr>
+          <w:bCs/>
+        </w:rPr>
+        <w:t xml:space="preserve"> funcionários,</w:t>
       </w:r>
       <w:r>
         <w:rPr>
@@ -1670,6 +1755,18 @@
         <w:rPr>
           <w:bCs/>
         </w:rPr>
+        <w:t>dos quais</w:t>
+      </w:r>
+      <w:r>
+        <w:rPr>
+          <w:bCs/>
+        </w:rPr>
+        <w:t xml:space="preserve"> </w:t>
+      </w:r>
+      <w:r>
+        <w:rPr>
+          <w:bCs/>
+        </w:rPr>
         <w:t>${</w:t>
       </w:r>
       <w:proofErr w:type="spellStart"/>
@@ -1677,96 +1774,94 @@
         <w:rPr>
           <w:bCs/>
         </w:rPr>
-        <w:t>necessityDesc</w:t>
+        <w:t>disabledWorkers</w:t>
       </w:r>
       <w:proofErr w:type="spellEnd"/>
       <w:r>
         <w:rPr>
           <w:bCs/>
         </w:rPr>
+        <w:t xml:space="preserve">} </w:t>
+      </w:r>
+      <w:r>
+        <w:rPr>
+          <w:bCs/>
+        </w:rPr>
+        <w:t>de deficiência física e/ou mobilidade reduzida</w:t>
+      </w:r>
+      <w:r>
+        <w:rPr>
+          <w:bCs/>
+        </w:rPr>
+        <w:t>${</w:t>
+      </w:r>
+      <w:proofErr w:type="spellStart"/>
+      <w:r>
+        <w:rPr>
+          <w:bCs/>
+        </w:rPr>
+        <w:t>work</w:t>
+      </w:r>
+      <w:r>
+        <w:rPr>
+          <w:bCs/>
+        </w:rPr>
+        <w:t>Desc</w:t>
+      </w:r>
+      <w:r>
+        <w:rPr>
+          <w:bCs/>
+        </w:rPr>
+        <w:t>PCD</w:t>
+      </w:r>
+      <w:proofErr w:type="spellEnd"/>
+      <w:r>
+        <w:rPr>
+          <w:bCs/>
+        </w:rPr>
+        <w:t>}.</w:t>
+      </w:r>
+      <w:r>
+        <w:rPr>
+          <w:bCs/>
+        </w:rPr>
+        <w:t xml:space="preserve"> </w:t>
+      </w:r>
+      <w:r>
+        <w:rPr>
+          <w:bCs/>
+        </w:rPr>
+        <w:t xml:space="preserve">Dentre os funcionários, </w:t>
+      </w:r>
+      <w:r>
+        <w:rPr>
+          <w:bCs/>
+        </w:rPr>
+        <w:t>${</w:t>
+      </w:r>
+      <w:r>
+        <w:rPr>
+          <w:bCs/>
+        </w:rPr>
+        <w:t>librasWorkers</w:t>
+      </w:r>
+      <w:r>
+        <w:rPr>
+          <w:bCs/>
+        </w:rPr>
         <w:t>}</w:t>
       </w:r>
       <w:r>
         <w:rPr>
           <w:bCs/>
         </w:rPr>
-        <w:t>.</w:t>
-      </w:r>
-      <w:r>
-        <w:rPr>
-          <w:bCs/>
-        </w:rPr>
-        <w:t xml:space="preserve"> O quadro funcional</w:t>
-      </w:r>
-      <w:r>
-        <w:rPr>
-          <w:bCs/>
-        </w:rPr>
-        <w:t xml:space="preserve"> atualmente</w:t>
-      </w:r>
-      <w:r>
-        <w:rPr>
-          <w:bCs/>
-        </w:rPr>
-        <w:t xml:space="preserve"> é composto por </w:t>
-      </w:r>
-      <w:r>
-        <w:rPr>
-          <w:bCs/>
-        </w:rPr>
-        <w:t>${</w:t>
-      </w:r>
-      <w:proofErr w:type="spellStart"/>
-      <w:r>
-        <w:rPr>
-          <w:bCs/>
-        </w:rPr>
-        <w:t>numberWorkers</w:t>
-      </w:r>
-      <w:proofErr w:type="spellEnd"/>
-      <w:r>
-        <w:rPr>
-          <w:bCs/>
-        </w:rPr>
-        <w:t>}</w:t>
-      </w:r>
-      <w:r>
-        <w:rPr>
-          <w:bCs/>
-        </w:rPr>
-        <w:t xml:space="preserve"> funcionários, </w:t>
-      </w:r>
-      <w:r>
-        <w:rPr>
-          <w:bCs/>
-        </w:rPr>
-        <w:t>${</w:t>
-      </w:r>
-      <w:proofErr w:type="spellStart"/>
-      <w:r>
-        <w:rPr>
-          <w:bCs/>
-        </w:rPr>
-        <w:t>librasWorkers</w:t>
-      </w:r>
-      <w:proofErr w:type="spellEnd"/>
-      <w:r>
-        <w:rPr>
-          <w:bCs/>
-        </w:rPr>
-        <w:t>}</w:t>
-      </w:r>
-      <w:r>
-        <w:rPr>
-          <w:bCs/>
-        </w:rPr>
-        <w:t xml:space="preserve"> com</w:t>
-      </w:r>
-      <w:r>
-        <w:rPr>
-          <w:bCs/>
-        </w:rPr>
-        <w:t xml:space="preserve"> conhecimento em LIBRAS (Língua Brasileira de Sinais). </w:t>
+        <w:t xml:space="preserve"> </w:t>
+      </w:r>
+      <w:r>
+        <w:rPr>
+          <w:bCs/>
+        </w:rPr>
+        <w:t xml:space="preserve">conhecimento em LIBRAS (Língua Brasileira de Sinais). </w:t>
       </w:r>
     </w:p>
     <w:p>
@@ -1852,16 +1947,14 @@
         <w:rPr>
           <w:bCs/>
         </w:rPr>
-        <w:t xml:space="preserve">Colocamo-nos à disposição para </w:t>
-      </w:r>
-      <w:proofErr w:type="gramStart"/>
-      <w:r>
-        <w:rPr>
-          <w:bCs/>
-        </w:rPr>
-        <w:t>quaisquer esclarecimento</w:t>
-      </w:r>
-      <w:proofErr w:type="gramEnd"/>
+        <w:t>Colocamo-nos à disposição para quaisquer esclarecimento</w:t>
+      </w:r>
+      <w:r>
+        <w:rPr>
+          <w:bCs/>
+        </w:rPr>
+        <w:t>s</w:t>
+      </w:r>
     </w:p>
     <w:p>
       <w:pPr>
@@ -1907,7 +2000,6 @@
         <w:rPr>
           <w:bCs/>
         </w:rPr>
-        <w:lastRenderedPageBreak/>
         <w:tab/>
       </w:r>
       <w:r>
@@ -2601,7 +2693,7 @@
 </file>
 
 <file path=word/endnotes.xml><?xml version="1.0" encoding="utf-8"?>
-<w:endnotes xmlns:wpc="http://schemas.microsoft.com/office/word/2010/wordprocessingCanvas" xmlns:cx="http://schemas.microsoft.com/office/drawing/2014/chartex" xmlns:cx1="http://schemas.microsoft.com/office/drawing/2015/9/8/chartex" xmlns:cx2="http://schemas.microsoft.com/office/drawing/2015/10/21/chartex" xmlns:cx3="http://schemas.microsoft.com/office/drawing/2016/5/9/chartex" xmlns:cx4="http://schemas.microsoft.com/office/drawing/2016/5/10/chartex" xmlns:cx5="http://schemas.microsoft.com/office/drawing/2016/5/11/chartex" xmlns:cx6="http://schemas.microsoft.com/office/drawing/2016/5/12/chartex" xmlns:cx7="http://schemas.microsoft.com/office/drawing/2016/5/13/chartex" xmlns:cx8="http://schemas.microsoft.com/office/drawing/2016/5/14/chartex" xmlns:mc="http://schemas.openxmlformats.org/markup-compatibility/2006" xmlns:aink="http://schemas.microsoft.com/office/drawing/2016/ink" xmlns:am3d="http://schemas.microsoft.com/office/drawing/2017/model3d" xmlns:o="urn:schemas-microsoft-com:office:office" xmlns:oel="http://schemas.microsoft.com/office/2019/extlst" xmlns:r="http://schemas.openxmlformats.org/officeDocument/2006/relationships" xmlns:m="http://schemas.openxmlformats.org/officeDocument/2006/math" xmlns:v="urn:schemas-microsoft-com:vml" xmlns:wp14="http://schemas.microsoft.com/office/word/2010/wordprocessingDrawing" xmlns:wp="http://schemas.openxmlformats.org/drawingml/2006/wordprocessingDrawing" xmlns:w10="urn:schemas-microsoft-com:office:word" xmlns:w="http://schemas.openxmlformats.org/wordprocessingml/2006/main" xmlns:w14="http://schemas.microsoft.com/office/word/2010/wordml" xmlns:w15="http://schemas.microsoft.com/office/word/2012/wordml" xmlns:w16cex="http://schemas.microsoft.com/office/word/2018/wordml/cex" xmlns:w16cid="http://schemas.microsoft.com/office/word/2016/wordml/cid" xmlns:w16="http://schemas.microsoft.com/office/word/2018/wordml" xmlns:w16sdtdh="http://schemas.microsoft.com/office/word/2020/wordml/sdtdatahash" xmlns:w16se="http://schemas.microsoft.com/office/word/2015/wordml/symex" xmlns:wpg="http://schemas.microsoft.com/office/word/2010/wordprocessingGroup" xmlns:wpi="http://schemas.microsoft.com/office/word/2010/wordprocessingInk" xmlns:wne="http://schemas.microsoft.com/office/word/2006/wordml" xmlns:wps="http://schemas.microsoft.com/office/word/2010/wordprocessingShape" mc:Ignorable="w14 w15 w16se w16cid w16 w16cex w16sdtdh wp14">
+<w:endnotes xmlns:wpc="http://schemas.microsoft.com/office/word/2010/wordprocessingCanvas" xmlns:cx="http://schemas.microsoft.com/office/drawing/2014/chartex" xmlns:cx1="http://schemas.microsoft.com/office/drawing/2015/9/8/chartex" xmlns:cx2="http://schemas.microsoft.com/office/drawing/2015/10/21/chartex" xmlns:cx3="http://schemas.microsoft.com/office/drawing/2016/5/9/chartex" xmlns:cx4="http://schemas.microsoft.com/office/drawing/2016/5/10/chartex" xmlns:cx5="http://schemas.microsoft.com/office/drawing/2016/5/11/chartex" xmlns:cx6="http://schemas.microsoft.com/office/drawing/2016/5/12/chartex" xmlns:cx7="http://schemas.microsoft.com/office/drawing/2016/5/13/chartex" xmlns:cx8="http://schemas.microsoft.com/office/drawing/2016/5/14/chartex" xmlns:mc="http://schemas.openxmlformats.org/markup-compatibility/2006" xmlns:aink="http://schemas.microsoft.com/office/drawing/2016/ink" xmlns:am3d="http://schemas.microsoft.com/office/drawing/2017/model3d" xmlns:o="urn:schemas-microsoft-com:office:office" xmlns:r="http://schemas.openxmlformats.org/officeDocument/2006/relationships" xmlns:m="http://schemas.openxmlformats.org/officeDocument/2006/math" xmlns:v="urn:schemas-microsoft-com:vml" xmlns:wp14="http://schemas.microsoft.com/office/word/2010/wordprocessingDrawing" xmlns:wp="http://schemas.openxmlformats.org/drawingml/2006/wordprocessingDrawing" xmlns:w10="urn:schemas-microsoft-com:office:word" xmlns:w="http://schemas.openxmlformats.org/wordprocessingml/2006/main" xmlns:w14="http://schemas.microsoft.com/office/word/2010/wordml" xmlns:w15="http://schemas.microsoft.com/office/word/2012/wordml" xmlns:w16cex="http://schemas.microsoft.com/office/word/2018/wordml/cex" xmlns:w16cid="http://schemas.microsoft.com/office/word/2016/wordml/cid" xmlns:w16="http://schemas.microsoft.com/office/word/2018/wordml" xmlns:w16sdtdh="http://schemas.microsoft.com/office/word/2020/wordml/sdtdatahash" xmlns:w16se="http://schemas.microsoft.com/office/word/2015/wordml/symex" xmlns:wpg="http://schemas.microsoft.com/office/word/2010/wordprocessingGroup" xmlns:wpi="http://schemas.microsoft.com/office/word/2010/wordprocessingInk" xmlns:wne="http://schemas.microsoft.com/office/word/2006/wordml" xmlns:wps="http://schemas.microsoft.com/office/word/2010/wordprocessingShape" mc:Ignorable="w14 w15 w16se w16cid w16 w16cex w16sdtdh wp14">
   <w:endnote w:type="separator" w:id="-1">
     <w:p>
       <w:r>
@@ -2620,7 +2712,7 @@
 </file>
 
 <file path=word/footer1.xml><?xml version="1.0" encoding="utf-8"?>
-<w:ftr xmlns:wpc="http://schemas.microsoft.com/office/word/2010/wordprocessingCanvas" xmlns:cx="http://schemas.microsoft.com/office/drawing/2014/chartex" xmlns:cx1="http://schemas.microsoft.com/office/drawing/2015/9/8/chartex" xmlns:cx2="http://schemas.microsoft.com/office/drawing/2015/10/21/chartex" xmlns:cx3="http://schemas.microsoft.com/office/drawing/2016/5/9/chartex" xmlns:cx4="http://schemas.microsoft.com/office/drawing/2016/5/10/chartex" xmlns:cx5="http://schemas.microsoft.com/office/drawing/2016/5/11/chartex" xmlns:cx6="http://schemas.microsoft.com/office/drawing/2016/5/12/chartex" xmlns:cx7="http://schemas.microsoft.com/office/drawing/2016/5/13/chartex" xmlns:cx8="http://schemas.microsoft.com/office/drawing/2016/5/14/chartex" xmlns:mc="http://schemas.openxmlformats.org/markup-compatibility/2006" xmlns:aink="http://schemas.microsoft.com/office/drawing/2016/ink" xmlns:am3d="http://schemas.microsoft.com/office/drawing/2017/model3d" xmlns:o="urn:schemas-microsoft-com:office:office" xmlns:oel="http://schemas.microsoft.com/office/2019/extlst" xmlns:r="http://schemas.openxmlformats.org/officeDocument/2006/relationships" xmlns:m="http://schemas.openxmlformats.org/officeDocument/2006/math" xmlns:v="urn:schemas-microsoft-com:vml" xmlns:wp14="http://schemas.microsoft.com/office/word/2010/wordprocessingDrawing" xmlns:wp="http://schemas.openxmlformats.org/drawingml/2006/wordprocessingDrawing" xmlns:w10="urn:schemas-microsoft-com:office:word" xmlns:w="http://schemas.openxmlformats.org/wordprocessingml/2006/main" xmlns:w14="http://schemas.microsoft.com/office/word/2010/wordml" xmlns:w15="http://schemas.microsoft.com/office/word/2012/wordml" xmlns:w16cex="http://schemas.microsoft.com/office/word/2018/wordml/cex" xmlns:w16cid="http://schemas.microsoft.com/office/word/2016/wordml/cid" xmlns:w16="http://schemas.microsoft.com/office/word/2018/wordml" xmlns:w16sdtdh="http://schemas.microsoft.com/office/word/2020/wordml/sdtdatahash" xmlns:w16se="http://schemas.microsoft.com/office/word/2015/wordml/symex" xmlns:wpg="http://schemas.microsoft.com/office/word/2010/wordprocessingGroup" xmlns:wpi="http://schemas.microsoft.com/office/word/2010/wordprocessingInk" xmlns:wne="http://schemas.microsoft.com/office/word/2006/wordml" xmlns:wps="http://schemas.microsoft.com/office/word/2010/wordprocessingShape" mc:Ignorable="w14 w15 w16se w16cid w16 w16cex w16sdtdh wp14">
+<w:ftr xmlns:wpc="http://schemas.microsoft.com/office/word/2010/wordprocessingCanvas" xmlns:cx="http://schemas.microsoft.com/office/drawing/2014/chartex" xmlns:cx1="http://schemas.microsoft.com/office/drawing/2015/9/8/chartex" xmlns:cx2="http://schemas.microsoft.com/office/drawing/2015/10/21/chartex" xmlns:cx3="http://schemas.microsoft.com/office/drawing/2016/5/9/chartex" xmlns:cx4="http://schemas.microsoft.com/office/drawing/2016/5/10/chartex" xmlns:cx5="http://schemas.microsoft.com/office/drawing/2016/5/11/chartex" xmlns:cx6="http://schemas.microsoft.com/office/drawing/2016/5/12/chartex" xmlns:cx7="http://schemas.microsoft.com/office/drawing/2016/5/13/chartex" xmlns:cx8="http://schemas.microsoft.com/office/drawing/2016/5/14/chartex" xmlns:mc="http://schemas.openxmlformats.org/markup-compatibility/2006" xmlns:aink="http://schemas.microsoft.com/office/drawing/2016/ink" xmlns:am3d="http://schemas.microsoft.com/office/drawing/2017/model3d" xmlns:o="urn:schemas-microsoft-com:office:office" xmlns:r="http://schemas.openxmlformats.org/officeDocument/2006/relationships" xmlns:m="http://schemas.openxmlformats.org/officeDocument/2006/math" xmlns:v="urn:schemas-microsoft-com:vml" xmlns:wp14="http://schemas.microsoft.com/office/word/2010/wordprocessingDrawing" xmlns:wp="http://schemas.openxmlformats.org/drawingml/2006/wordprocessingDrawing" xmlns:w10="urn:schemas-microsoft-com:office:word" xmlns:w="http://schemas.openxmlformats.org/wordprocessingml/2006/main" xmlns:w14="http://schemas.microsoft.com/office/word/2010/wordml" xmlns:w15="http://schemas.microsoft.com/office/word/2012/wordml" xmlns:w16cex="http://schemas.microsoft.com/office/word/2018/wordml/cex" xmlns:w16cid="http://schemas.microsoft.com/office/word/2016/wordml/cid" xmlns:w16="http://schemas.microsoft.com/office/word/2018/wordml" xmlns:w16sdtdh="http://schemas.microsoft.com/office/word/2020/wordml/sdtdatahash" xmlns:w16se="http://schemas.microsoft.com/office/word/2015/wordml/symex" xmlns:wpg="http://schemas.microsoft.com/office/word/2010/wordprocessingGroup" xmlns:wpi="http://schemas.microsoft.com/office/word/2010/wordprocessingInk" xmlns:wne="http://schemas.microsoft.com/office/word/2006/wordml" xmlns:wps="http://schemas.microsoft.com/office/word/2010/wordprocessingShape" mc:Ignorable="w14 w15 w16se w16cid w16 w16cex w16sdtdh wp14">
   <w:p>
     <w:pPr>
       <w:framePr w:wrap="around" w:vAnchor="text" w:hAnchor="margin" w:xAlign="right" w:y="1"/>
@@ -2750,7 +2842,7 @@
 </file>
 
 <file path=word/footnotes.xml><?xml version="1.0" encoding="utf-8"?>
-<w:footnotes xmlns:wpc="http://schemas.microsoft.com/office/word/2010/wordprocessingCanvas" xmlns:cx="http://schemas.microsoft.com/office/drawing/2014/chartex" xmlns:cx1="http://schemas.microsoft.com/office/drawing/2015/9/8/chartex" xmlns:cx2="http://schemas.microsoft.com/office/drawing/2015/10/21/chartex" xmlns:cx3="http://schemas.microsoft.com/office/drawing/2016/5/9/chartex" xmlns:cx4="http://schemas.microsoft.com/office/drawing/2016/5/10/chartex" xmlns:cx5="http://schemas.microsoft.com/office/drawing/2016/5/11/chartex" xmlns:cx6="http://schemas.microsoft.com/office/drawing/2016/5/12/chartex" xmlns:cx7="http://schemas.microsoft.com/office/drawing/2016/5/13/chartex" xmlns:cx8="http://schemas.microsoft.com/office/drawing/2016/5/14/chartex" xmlns:mc="http://schemas.openxmlformats.org/markup-compatibility/2006" xmlns:aink="http://schemas.microsoft.com/office/drawing/2016/ink" xmlns:am3d="http://schemas.microsoft.com/office/drawing/2017/model3d" xmlns:o="urn:schemas-microsoft-com:office:office" xmlns:oel="http://schemas.microsoft.com/office/2019/extlst" xmlns:r="http://schemas.openxmlformats.org/officeDocument/2006/relationships" xmlns:m="http://schemas.openxmlformats.org/officeDocument/2006/math" xmlns:v="urn:schemas-microsoft-com:vml" xmlns:wp14="http://schemas.microsoft.com/office/word/2010/wordprocessingDrawing" xmlns:wp="http://schemas.openxmlformats.org/drawingml/2006/wordprocessingDrawing" xmlns:w10="urn:schemas-microsoft-com:office:word" xmlns:w="http://schemas.openxmlformats.org/wordprocessingml/2006/main" xmlns:w14="http://schemas.microsoft.com/office/word/2010/wordml" xmlns:w15="http://schemas.microsoft.com/office/word/2012/wordml" xmlns:w16cex="http://schemas.microsoft.com/office/word/2018/wordml/cex" xmlns:w16cid="http://schemas.microsoft.com/office/word/2016/wordml/cid" xmlns:w16="http://schemas.microsoft.com/office/word/2018/wordml" xmlns:w16sdtdh="http://schemas.microsoft.com/office/word/2020/wordml/sdtdatahash" xmlns:w16se="http://schemas.microsoft.com/office/word/2015/wordml/symex" xmlns:wpg="http://schemas.microsoft.com/office/word/2010/wordprocessingGroup" xmlns:wpi="http://schemas.microsoft.com/office/word/2010/wordprocessingInk" xmlns:wne="http://schemas.microsoft.com/office/word/2006/wordml" xmlns:wps="http://schemas.microsoft.com/office/word/2010/wordprocessingShape" mc:Ignorable="w14 w15 w16se w16cid w16 w16cex w16sdtdh wp14">
+<w:footnotes xmlns:wpc="http://schemas.microsoft.com/office/word/2010/wordprocessingCanvas" xmlns:cx="http://schemas.microsoft.com/office/drawing/2014/chartex" xmlns:cx1="http://schemas.microsoft.com/office/drawing/2015/9/8/chartex" xmlns:cx2="http://schemas.microsoft.com/office/drawing/2015/10/21/chartex" xmlns:cx3="http://schemas.microsoft.com/office/drawing/2016/5/9/chartex" xmlns:cx4="http://schemas.microsoft.com/office/drawing/2016/5/10/chartex" xmlns:cx5="http://schemas.microsoft.com/office/drawing/2016/5/11/chartex" xmlns:cx6="http://schemas.microsoft.com/office/drawing/2016/5/12/chartex" xmlns:cx7="http://schemas.microsoft.com/office/drawing/2016/5/13/chartex" xmlns:cx8="http://schemas.microsoft.com/office/drawing/2016/5/14/chartex" xmlns:mc="http://schemas.openxmlformats.org/markup-compatibility/2006" xmlns:aink="http://schemas.microsoft.com/office/drawing/2016/ink" xmlns:am3d="http://schemas.microsoft.com/office/drawing/2017/model3d" xmlns:o="urn:schemas-microsoft-com:office:office" xmlns:r="http://schemas.openxmlformats.org/officeDocument/2006/relationships" xmlns:m="http://schemas.openxmlformats.org/officeDocument/2006/math" xmlns:v="urn:schemas-microsoft-com:vml" xmlns:wp14="http://schemas.microsoft.com/office/word/2010/wordprocessingDrawing" xmlns:wp="http://schemas.openxmlformats.org/drawingml/2006/wordprocessingDrawing" xmlns:w10="urn:schemas-microsoft-com:office:word" xmlns:w="http://schemas.openxmlformats.org/wordprocessingml/2006/main" xmlns:w14="http://schemas.microsoft.com/office/word/2010/wordml" xmlns:w15="http://schemas.microsoft.com/office/word/2012/wordml" xmlns:w16cex="http://schemas.microsoft.com/office/word/2018/wordml/cex" xmlns:w16cid="http://schemas.microsoft.com/office/word/2016/wordml/cid" xmlns:w16="http://schemas.microsoft.com/office/word/2018/wordml" xmlns:w16sdtdh="http://schemas.microsoft.com/office/word/2020/wordml/sdtdatahash" xmlns:w16se="http://schemas.microsoft.com/office/word/2015/wordml/symex" xmlns:wpg="http://schemas.microsoft.com/office/word/2010/wordprocessingGroup" xmlns:wpi="http://schemas.microsoft.com/office/word/2010/wordprocessingInk" xmlns:wne="http://schemas.microsoft.com/office/word/2006/wordml" xmlns:wps="http://schemas.microsoft.com/office/word/2010/wordprocessingShape" mc:Ignorable="w14 w15 w16se w16cid w16 w16cex w16sdtdh wp14">
   <w:footnote w:type="separator" w:id="-1">
     <w:p>
       <w:bookmarkStart w:id="0" w:name="_Hlk484181672"/>
@@ -2771,7 +2863,7 @@
 </file>
 
 <file path=word/header1.xml><?xml version="1.0" encoding="utf-8"?>
-<w:hdr xmlns:wpc="http://schemas.microsoft.com/office/word/2010/wordprocessingCanvas" xmlns:cx="http://schemas.microsoft.com/office/drawing/2014/chartex" xmlns:cx1="http://schemas.microsoft.com/office/drawing/2015/9/8/chartex" xmlns:cx2="http://schemas.microsoft.com/office/drawing/2015/10/21/chartex" xmlns:cx3="http://schemas.microsoft.com/office/drawing/2016/5/9/chartex" xmlns:cx4="http://schemas.microsoft.com/office/drawing/2016/5/10/chartex" xmlns:cx5="http://schemas.microsoft.com/office/drawing/2016/5/11/chartex" xmlns:cx6="http://schemas.microsoft.com/office/drawing/2016/5/12/chartex" xmlns:cx7="http://schemas.microsoft.com/office/drawing/2016/5/13/chartex" xmlns:cx8="http://schemas.microsoft.com/office/drawing/2016/5/14/chartex" xmlns:mc="http://schemas.openxmlformats.org/markup-compatibility/2006" xmlns:aink="http://schemas.microsoft.com/office/drawing/2016/ink" xmlns:am3d="http://schemas.microsoft.com/office/drawing/2017/model3d" xmlns:o="urn:schemas-microsoft-com:office:office" xmlns:oel="http://schemas.microsoft.com/office/2019/extlst" xmlns:r="http://schemas.openxmlformats.org/officeDocument/2006/relationships" xmlns:m="http://schemas.openxmlformats.org/officeDocument/2006/math" xmlns:v="urn:schemas-microsoft-com:vml" xmlns:wp14="http://schemas.microsoft.com/office/word/2010/wordprocessingDrawing" xmlns:wp="http://schemas.openxmlformats.org/drawingml/2006/wordprocessingDrawing" xmlns:w10="urn:schemas-microsoft-com:office:word" xmlns:w="http://schemas.openxmlformats.org/wordprocessingml/2006/main" xmlns:w14="http://schemas.microsoft.com/office/word/2010/wordml" xmlns:w15="http://schemas.microsoft.com/office/word/2012/wordml" xmlns:w16cex="http://schemas.microsoft.com/office/word/2018/wordml/cex" xmlns:w16cid="http://schemas.microsoft.com/office/word/2016/wordml/cid" xmlns:w16="http://schemas.microsoft.com/office/word/2018/wordml" xmlns:w16sdtdh="http://schemas.microsoft.com/office/word/2020/wordml/sdtdatahash" xmlns:w16se="http://schemas.microsoft.com/office/word/2015/wordml/symex" xmlns:wpg="http://schemas.microsoft.com/office/word/2010/wordprocessingGroup" xmlns:wpi="http://schemas.microsoft.com/office/word/2010/wordprocessingInk" xmlns:wne="http://schemas.microsoft.com/office/word/2006/wordml" xmlns:wps="http://schemas.microsoft.com/office/word/2010/wordprocessingShape" mc:Ignorable="w14 w15 w16se w16cid w16 w16cex w16sdtdh wp14">
+<w:hdr xmlns:wpc="http://schemas.microsoft.com/office/word/2010/wordprocessingCanvas" xmlns:cx="http://schemas.microsoft.com/office/drawing/2014/chartex" xmlns:cx1="http://schemas.microsoft.com/office/drawing/2015/9/8/chartex" xmlns:cx2="http://schemas.microsoft.com/office/drawing/2015/10/21/chartex" xmlns:cx3="http://schemas.microsoft.com/office/drawing/2016/5/9/chartex" xmlns:cx4="http://schemas.microsoft.com/office/drawing/2016/5/10/chartex" xmlns:cx5="http://schemas.microsoft.com/office/drawing/2016/5/11/chartex" xmlns:cx6="http://schemas.microsoft.com/office/drawing/2016/5/12/chartex" xmlns:cx7="http://schemas.microsoft.com/office/drawing/2016/5/13/chartex" xmlns:cx8="http://schemas.microsoft.com/office/drawing/2016/5/14/chartex" xmlns:mc="http://schemas.openxmlformats.org/markup-compatibility/2006" xmlns:aink="http://schemas.microsoft.com/office/drawing/2016/ink" xmlns:am3d="http://schemas.microsoft.com/office/drawing/2017/model3d" xmlns:o="urn:schemas-microsoft-com:office:office" xmlns:r="http://schemas.openxmlformats.org/officeDocument/2006/relationships" xmlns:m="http://schemas.openxmlformats.org/officeDocument/2006/math" xmlns:v="urn:schemas-microsoft-com:vml" xmlns:wp14="http://schemas.microsoft.com/office/word/2010/wordprocessingDrawing" xmlns:wp="http://schemas.openxmlformats.org/drawingml/2006/wordprocessingDrawing" xmlns:w10="urn:schemas-microsoft-com:office:word" xmlns:w="http://schemas.openxmlformats.org/wordprocessingml/2006/main" xmlns:w14="http://schemas.microsoft.com/office/word/2010/wordml" xmlns:w15="http://schemas.microsoft.com/office/word/2012/wordml" xmlns:w16cex="http://schemas.microsoft.com/office/word/2018/wordml/cex" xmlns:w16cid="http://schemas.microsoft.com/office/word/2016/wordml/cid" xmlns:w16="http://schemas.microsoft.com/office/word/2018/wordml" xmlns:w16sdtdh="http://schemas.microsoft.com/office/word/2020/wordml/sdtdatahash" xmlns:w16se="http://schemas.microsoft.com/office/word/2015/wordml/symex" xmlns:wpg="http://schemas.microsoft.com/office/word/2010/wordprocessingGroup" xmlns:wpi="http://schemas.microsoft.com/office/word/2010/wordprocessingInk" xmlns:wne="http://schemas.microsoft.com/office/word/2006/wordml" xmlns:wps="http://schemas.microsoft.com/office/word/2010/wordprocessingShape" mc:Ignorable="w14 w15 w16se w16cid w16 w16cex w16sdtdh wp14">
   <w:p>
     <w:pPr>
       <w:spacing w:line="240" w:lineRule="auto"/>
@@ -3269,7 +3361,7 @@
 </file>
 
 <file path=word/numbering.xml><?xml version="1.0" encoding="utf-8"?>
-<w:numbering xmlns:wpc="http://schemas.microsoft.com/office/word/2010/wordprocessingCanvas" xmlns:cx="http://schemas.microsoft.com/office/drawing/2014/chartex" xmlns:cx1="http://schemas.microsoft.com/office/drawing/2015/9/8/chartex" xmlns:cx2="http://schemas.microsoft.com/office/drawing/2015/10/21/chartex" xmlns:cx3="http://schemas.microsoft.com/office/drawing/2016/5/9/chartex" xmlns:cx4="http://schemas.microsoft.com/office/drawing/2016/5/10/chartex" xmlns:cx5="http://schemas.microsoft.com/office/drawing/2016/5/11/chartex" xmlns:cx6="http://schemas.microsoft.com/office/drawing/2016/5/12/chartex" xmlns:cx7="http://schemas.microsoft.com/office/drawing/2016/5/13/chartex" xmlns:cx8="http://schemas.microsoft.com/office/drawing/2016/5/14/chartex" xmlns:mc="http://schemas.openxmlformats.org/markup-compatibility/2006" xmlns:aink="http://schemas.microsoft.com/office/drawing/2016/ink" xmlns:am3d="http://schemas.microsoft.com/office/drawing/2017/model3d" xmlns:o="urn:schemas-microsoft-com:office:office" xmlns:oel="http://schemas.microsoft.com/office/2019/extlst" xmlns:r="http://schemas.openxmlformats.org/officeDocument/2006/relationships" xmlns:m="http://schemas.openxmlformats.org/officeDocument/2006/math" xmlns:v="urn:schemas-microsoft-com:vml" xmlns:wp14="http://schemas.microsoft.com/office/word/2010/wordprocessingDrawing" xmlns:wp="http://schemas.openxmlformats.org/drawingml/2006/wordprocessingDrawing" xmlns:w10="urn:schemas-microsoft-com:office:word" xmlns:w="http://schemas.openxmlformats.org/wordprocessingml/2006/main" xmlns:w14="http://schemas.microsoft.com/office/word/2010/wordml" xmlns:w15="http://schemas.microsoft.com/office/word/2012/wordml" xmlns:w16cex="http://schemas.microsoft.com/office/word/2018/wordml/cex" xmlns:w16cid="http://schemas.microsoft.com/office/word/2016/wordml/cid" xmlns:w16="http://schemas.microsoft.com/office/word/2018/wordml" xmlns:w16sdtdh="http://schemas.microsoft.com/office/word/2020/wordml/sdtdatahash" xmlns:w16se="http://schemas.microsoft.com/office/word/2015/wordml/symex" xmlns:wpg="http://schemas.microsoft.com/office/word/2010/wordprocessingGroup" xmlns:wpi="http://schemas.microsoft.com/office/word/2010/wordprocessingInk" xmlns:wne="http://schemas.microsoft.com/office/word/2006/wordml" xmlns:wps="http://schemas.microsoft.com/office/word/2010/wordprocessingShape" mc:Ignorable="w14 w15 w16se w16cid w16 w16cex w16sdtdh wp14">
+<w:numbering xmlns:wpc="http://schemas.microsoft.com/office/word/2010/wordprocessingCanvas" xmlns:cx="http://schemas.microsoft.com/office/drawing/2014/chartex" xmlns:cx1="http://schemas.microsoft.com/office/drawing/2015/9/8/chartex" xmlns:cx2="http://schemas.microsoft.com/office/drawing/2015/10/21/chartex" xmlns:cx3="http://schemas.microsoft.com/office/drawing/2016/5/9/chartex" xmlns:cx4="http://schemas.microsoft.com/office/drawing/2016/5/10/chartex" xmlns:cx5="http://schemas.microsoft.com/office/drawing/2016/5/11/chartex" xmlns:cx6="http://schemas.microsoft.com/office/drawing/2016/5/12/chartex" xmlns:cx7="http://schemas.microsoft.com/office/drawing/2016/5/13/chartex" xmlns:cx8="http://schemas.microsoft.com/office/drawing/2016/5/14/chartex" xmlns:mc="http://schemas.openxmlformats.org/markup-compatibility/2006" xmlns:aink="http://schemas.microsoft.com/office/drawing/2016/ink" xmlns:am3d="http://schemas.microsoft.com/office/drawing/2017/model3d" xmlns:o="urn:schemas-microsoft-com:office:office" xmlns:r="http://schemas.openxmlformats.org/officeDocument/2006/relationships" xmlns:m="http://schemas.openxmlformats.org/officeDocument/2006/math" xmlns:v="urn:schemas-microsoft-com:vml" xmlns:wp14="http://schemas.microsoft.com/office/word/2010/wordprocessingDrawing" xmlns:wp="http://schemas.openxmlformats.org/drawingml/2006/wordprocessingDrawing" xmlns:w10="urn:schemas-microsoft-com:office:word" xmlns:w="http://schemas.openxmlformats.org/wordprocessingml/2006/main" xmlns:w14="http://schemas.microsoft.com/office/word/2010/wordml" xmlns:w15="http://schemas.microsoft.com/office/word/2012/wordml" xmlns:w16cex="http://schemas.microsoft.com/office/word/2018/wordml/cex" xmlns:w16cid="http://schemas.microsoft.com/office/word/2016/wordml/cid" xmlns:w16="http://schemas.microsoft.com/office/word/2018/wordml" xmlns:w16sdtdh="http://schemas.microsoft.com/office/word/2020/wordml/sdtdatahash" xmlns:w16se="http://schemas.microsoft.com/office/word/2015/wordml/symex" xmlns:wpg="http://schemas.microsoft.com/office/word/2010/wordprocessingGroup" xmlns:wpi="http://schemas.microsoft.com/office/word/2010/wordprocessingInk" xmlns:wne="http://schemas.microsoft.com/office/word/2006/wordml" xmlns:wps="http://schemas.microsoft.com/office/word/2010/wordprocessingShape" mc:Ignorable="w14 w15 w16se w16cid w16 w16cex w16sdtdh wp14">
   <w:abstractNum w:abstractNumId="0" w15:restartNumberingAfterBreak="0">
     <w:nsid w:val="0D4966D4"/>
     <w:multiLevelType w:val="hybridMultilevel"/>
@@ -5462,64 +5554,64 @@
       </w:pPr>
     </w:lvl>
   </w:abstractNum>
-  <w:num w:numId="1" w16cid:durableId="1445882464">
+  <w:num w:numId="1">
     <w:abstractNumId w:val="17"/>
   </w:num>
-  <w:num w:numId="2" w16cid:durableId="579413533">
+  <w:num w:numId="2">
     <w:abstractNumId w:val="16"/>
   </w:num>
-  <w:num w:numId="3" w16cid:durableId="135416504">
+  <w:num w:numId="3">
     <w:abstractNumId w:val="6"/>
   </w:num>
-  <w:num w:numId="4" w16cid:durableId="1309893250">
+  <w:num w:numId="4">
     <w:abstractNumId w:val="12"/>
   </w:num>
-  <w:num w:numId="5" w16cid:durableId="356080123">
+  <w:num w:numId="5">
     <w:abstractNumId w:val="15"/>
   </w:num>
-  <w:num w:numId="6" w16cid:durableId="1292900381">
+  <w:num w:numId="6">
     <w:abstractNumId w:val="11"/>
   </w:num>
-  <w:num w:numId="7" w16cid:durableId="930239730">
+  <w:num w:numId="7">
     <w:abstractNumId w:val="10"/>
   </w:num>
-  <w:num w:numId="8" w16cid:durableId="1366714105">
+  <w:num w:numId="8">
     <w:abstractNumId w:val="18"/>
   </w:num>
-  <w:num w:numId="9" w16cid:durableId="1509448309">
+  <w:num w:numId="9">
     <w:abstractNumId w:val="9"/>
   </w:num>
-  <w:num w:numId="10" w16cid:durableId="2140301255">
+  <w:num w:numId="10">
     <w:abstractNumId w:val="19"/>
   </w:num>
-  <w:num w:numId="11" w16cid:durableId="2051880009">
+  <w:num w:numId="11">
     <w:abstractNumId w:val="5"/>
   </w:num>
-  <w:num w:numId="12" w16cid:durableId="1880822566">
+  <w:num w:numId="12">
     <w:abstractNumId w:val="3"/>
   </w:num>
-  <w:num w:numId="13" w16cid:durableId="2030522543">
+  <w:num w:numId="13">
     <w:abstractNumId w:val="13"/>
   </w:num>
-  <w:num w:numId="14" w16cid:durableId="621768109">
+  <w:num w:numId="14">
     <w:abstractNumId w:val="4"/>
   </w:num>
-  <w:num w:numId="15" w16cid:durableId="299002318">
+  <w:num w:numId="15">
     <w:abstractNumId w:val="8"/>
   </w:num>
-  <w:num w:numId="16" w16cid:durableId="1254164946">
+  <w:num w:numId="16">
     <w:abstractNumId w:val="2"/>
   </w:num>
-  <w:num w:numId="17" w16cid:durableId="1835026166">
+  <w:num w:numId="17">
     <w:abstractNumId w:val="1"/>
   </w:num>
-  <w:num w:numId="18" w16cid:durableId="2043742661">
+  <w:num w:numId="18">
     <w:abstractNumId w:val="14"/>
   </w:num>
-  <w:num w:numId="19" w16cid:durableId="10617958">
+  <w:num w:numId="19">
     <w:abstractNumId w:val="7"/>
   </w:num>
-  <w:num w:numId="20" w16cid:durableId="664892334">
+  <w:num w:numId="20">
     <w:abstractNumId w:val="0"/>
   </w:num>
   <w:numIdMacAtCleanup w:val="9"/>
@@ -7965,6 +8057,25 @@
 </file>
 
 <file path=customXml/item1.xml><?xml version="1.0" encoding="utf-8"?>
+<p:properties xmlns:p="http://schemas.microsoft.com/office/2006/metadata/properties" xmlns:xsi="http://www.w3.org/2001/XMLSchema-instance" xmlns:pc="http://schemas.microsoft.com/office/infopath/2007/PartnerControls">
+  <documentManagement/>
+</p:properties>
+</file>
+
+<file path=customXml/item2.xml><?xml version="1.0" encoding="utf-8"?>
+<?mso-contentType ?>
+<FormTemplates xmlns="http://schemas.microsoft.com/sharepoint/v3/contenttype/forms">
+  <Display>DocumentLibraryForm</Display>
+  <Edit>DocumentLibraryForm</Edit>
+  <New>DocumentLibraryForm</New>
+</FormTemplates>
+</file>
+
+<file path=customXml/item3.xml><?xml version="1.0" encoding="utf-8"?>
+<b:Sources xmlns:b="http://schemas.openxmlformats.org/officeDocument/2006/bibliography" xmlns="http://schemas.openxmlformats.org/officeDocument/2006/bibliography" SelectedStyle="\APA.XSL" StyleName="APA"/>
+</file>
+
+<file path=customXml/item4.xml><?xml version="1.0" encoding="utf-8"?>
 <ct:contentTypeSchema xmlns:ct="http://schemas.microsoft.com/office/2006/metadata/contentType" xmlns:ma="http://schemas.microsoft.com/office/2006/metadata/properties/metaAttributes" ct:_="" ma:_="" ma:contentTypeName="Documento" ma:contentTypeID="0x0101001FF0FCAE99C9DC46A465CCB6B8A1DCC9" ma:contentTypeVersion="2" ma:contentTypeDescription="Crie um novo documento." ma:contentTypeScope="" ma:versionID="77ceb9db2a51f140cd8b5b232857c0d9">
   <xsd:schema xmlns:xsd="http://www.w3.org/2001/XMLSchema" xmlns:xs="http://www.w3.org/2001/XMLSchema" xmlns:p="http://schemas.microsoft.com/office/2006/metadata/properties" xmlns:ns2="b4ee50e4-dc70-400c-a933-d70f0932ea97" targetNamespace="http://schemas.microsoft.com/office/2006/metadata/properties" ma:root="true" ma:fieldsID="6ffcd407ae271183e48e71648414959c" ns2:_="">
     <xsd:import namespace="b4ee50e4-dc70-400c-a933-d70f0932ea97"/>
@@ -8112,26 +8223,32 @@
 </ct:contentTypeSchema>
 </file>
 
-<file path=customXml/item2.xml><?xml version="1.0" encoding="utf-8"?>
-<p:properties xmlns:p="http://schemas.microsoft.com/office/2006/metadata/properties" xmlns:xsi="http://www.w3.org/2001/XMLSchema-instance" xmlns:pc="http://schemas.microsoft.com/office/infopath/2007/PartnerControls">
-  <documentManagement/>
-</p:properties>
+<file path=customXml/itemProps1.xml><?xml version="1.0" encoding="utf-8"?>
+<ds:datastoreItem xmlns:ds="http://schemas.openxmlformats.org/officeDocument/2006/customXml" ds:itemID="{F79B176D-B184-4CB2-8718-E00AA5A2B6C8}">
+  <ds:schemaRefs>
+    <ds:schemaRef ds:uri="http://schemas.microsoft.com/office/2006/metadata/properties"/>
+    <ds:schemaRef ds:uri="http://schemas.microsoft.com/office/infopath/2007/PartnerControls"/>
+  </ds:schemaRefs>
+</ds:datastoreItem>
 </file>
 
-<file path=customXml/item3.xml><?xml version="1.0" encoding="utf-8"?>
-<?mso-contentType ?>
-<FormTemplates xmlns="http://schemas.microsoft.com/sharepoint/v3/contenttype/forms">
-  <Display>DocumentLibraryForm</Display>
-  <Edit>DocumentLibraryForm</Edit>
-  <New>DocumentLibraryForm</New>
-</FormTemplates>
+<file path=customXml/itemProps2.xml><?xml version="1.0" encoding="utf-8"?>
+<ds:datastoreItem xmlns:ds="http://schemas.openxmlformats.org/officeDocument/2006/customXml" ds:itemID="{61C75D6C-94AB-443B-A67F-A35791899C0A}">
+  <ds:schemaRefs>
+    <ds:schemaRef ds:uri="http://schemas.microsoft.com/sharepoint/v3/contenttype/forms"/>
+  </ds:schemaRefs>
+</ds:datastoreItem>
 </file>
 
-<file path=customXml/item4.xml><?xml version="1.0" encoding="utf-8"?>
-<b:Sources xmlns:b="http://schemas.openxmlformats.org/officeDocument/2006/bibliography" xmlns="http://schemas.openxmlformats.org/officeDocument/2006/bibliography" SelectedStyle="\APA.XSL" StyleName="APA"/>
+<file path=customXml/itemProps3.xml><?xml version="1.0" encoding="utf-8"?>
+<ds:datastoreItem xmlns:ds="http://schemas.openxmlformats.org/officeDocument/2006/customXml" ds:itemID="{18A22CC2-B065-41CF-B574-6E86E7A5A7C5}">
+  <ds:schemaRefs>
+    <ds:schemaRef ds:uri="http://schemas.openxmlformats.org/officeDocument/2006/bibliography"/>
+  </ds:schemaRefs>
+</ds:datastoreItem>
 </file>
 
-<file path=customXml/itemProps1.xml><?xml version="1.0" encoding="utf-8"?>
+<file path=customXml/itemProps4.xml><?xml version="1.0" encoding="utf-8"?>
 <ds:datastoreItem xmlns:ds="http://schemas.openxmlformats.org/officeDocument/2006/customXml" ds:itemID="{BB5E393A-A40E-4F65-A2BD-61BD80CB46C3}">
   <ds:schemaRefs>
     <ds:schemaRef ds:uri="http://schemas.microsoft.com/office/2006/metadata/contentType"/>
@@ -8147,29 +8264,4 @@
     <ds:schemaRef ds:uri="http://schemas.microsoft.com/internal/obd"/>
   </ds:schemaRefs>
 </ds:datastoreItem>
-</file>
-
-<file path=customXml/itemProps2.xml><?xml version="1.0" encoding="utf-8"?>
-<ds:datastoreItem xmlns:ds="http://schemas.openxmlformats.org/officeDocument/2006/customXml" ds:itemID="{F79B176D-B184-4CB2-8718-E00AA5A2B6C8}">
-  <ds:schemaRefs>
-    <ds:schemaRef ds:uri="http://schemas.microsoft.com/office/2006/metadata/properties"/>
-    <ds:schemaRef ds:uri="http://schemas.microsoft.com/office/infopath/2007/PartnerControls"/>
-  </ds:schemaRefs>
-</ds:datastoreItem>
-</file>
-
-<file path=customXml/itemProps3.xml><?xml version="1.0" encoding="utf-8"?>
-<ds:datastoreItem xmlns:ds="http://schemas.openxmlformats.org/officeDocument/2006/customXml" ds:itemID="{61C75D6C-94AB-443B-A67F-A35791899C0A}">
-  <ds:schemaRefs>
-    <ds:schemaRef ds:uri="http://schemas.microsoft.com/sharepoint/v3/contenttype/forms"/>
-  </ds:schemaRefs>
-</ds:datastoreItem>
-</file>
-
-<file path=customXml/itemProps4.xml><?xml version="1.0" encoding="utf-8"?>
-<ds:datastoreItem xmlns:ds="http://schemas.openxmlformats.org/officeDocument/2006/customXml" ds:itemID="{18A22CC2-B065-41CF-B574-6E86E7A5A7C5}">
-  <ds:schemaRefs>
-    <ds:schemaRef ds:uri="http://schemas.openxmlformats.org/officeDocument/2006/bibliography"/>
-  </ds:schemaRefs>
-</ds:datastoreItem>
 </file>
</xml_diff>

<commit_message>
Envio .docx por e-mail (funcional, revisar utilização de contexto estático)
</commit_message>
<xml_diff>
--- a/app/src/main/assets/template.docx
+++ b/app/src/main/assets/template.docx
@@ -1155,6 +1155,54 @@
           <w:ilvl w:val="0"/>
           <w:numId w:val="8"/>
         </w:numPr>
+        <w:rPr>
+          <w:b/>
+          <w:bCs/>
+        </w:rPr>
+      </w:pPr>
+      <w:r>
+        <w:rPr>
+          <w:b/>
+          <w:bCs/>
+          <w:szCs w:val="24"/>
+        </w:rPr>
+        <w:t>${</w:t>
+      </w:r>
+      <w:proofErr w:type="spellStart"/>
+      <w:r>
+        <w:rPr>
+          <w:b/>
+          <w:bCs/>
+          <w:szCs w:val="24"/>
+        </w:rPr>
+        <w:t>tech</w:t>
+      </w:r>
+      <w:r>
+        <w:rPr>
+          <w:b/>
+          <w:bCs/>
+          <w:szCs w:val="24"/>
+        </w:rPr>
+        <w:t>Name</w:t>
+      </w:r>
+      <w:proofErr w:type="spellEnd"/>
+      <w:r>
+        <w:rPr>
+          <w:b/>
+          <w:bCs/>
+          <w:szCs w:val="24"/>
+        </w:rPr>
+        <w:t>}</w:t>
+      </w:r>
+    </w:p>
+    <w:p>
+      <w:pPr>
+        <w:widowControl w:val="0"/>
+        <w:ind w:left="720"/>
+        <w:rPr>
+          <w:b/>
+          <w:bCs/>
+        </w:rPr>
       </w:pPr>
     </w:p>
     <w:p>
@@ -1214,7 +1262,15 @@
           <w:bCs/>
           <w:szCs w:val="24"/>
         </w:rPr>
-        <w:t>) procedimentos metodológicos: anamnese, constatações objetivas e exame pericial. O método de anamnese foi pouco aplicado, importando em algumas indagações junto à comunidade escolar. As constatações objetivas foram as mais aplicadas, baseadas na análise de evidências objetivas dos itens vistoriado O exame pericial, por sua vez, fez-se necessário em alguns itens, auxiliando na avaliação das NÃO CONFORMIDADES das dependências ocupadas pela escola em relação à Legislação de acessibilidade em vigor.</w:t>
+        <w:t xml:space="preserve">) procedimentos metodológicos: anamnese, constatações objetivas e exame pericial. O método de anamnese foi pouco aplicado, importando em algumas indagações junto à comunidade escolar. As constatações objetivas foram as mais aplicadas, baseadas na análise de evidências objetivas dos itens vistoriado O exame pericial, por sua vez, fez-se necessário em alguns itens, auxiliando na avaliação </w:t>
+      </w:r>
+      <w:r>
+        <w:rPr>
+          <w:bCs/>
+          <w:szCs w:val="24"/>
+        </w:rPr>
+        <w:lastRenderedPageBreak/>
+        <w:t>das NÃO CONFORMIDADES das dependências ocupadas pela escola em relação à Legislação de acessibilidade em vigor.</w:t>
       </w:r>
     </w:p>
     <w:p>
@@ -1230,7 +1286,6 @@
           <w:bCs/>
           <w:szCs w:val="24"/>
         </w:rPr>
-        <w:lastRenderedPageBreak/>
         <w:t>Aproveitamos a vistoria para observar as condições de conservação/manutenção do prédio escolar, com o objetivo de assegurar a segurança dos usuários e a adequada funcionalidade das instalações física Para tanto, foram utilizados os seguintes equipamentos:</w:t>
       </w:r>
     </w:p>
@@ -1781,13 +1836,7 @@
         <w:rPr>
           <w:bCs/>
         </w:rPr>
-        <w:t xml:space="preserve">} </w:t>
-      </w:r>
-      <w:r>
-        <w:rPr>
-          <w:bCs/>
-        </w:rPr>
-        <w:t>de deficiência física e/ou mobilidade reduzida</w:t>
+        <w:t>} de deficiência física e/ou mobilidade reduzida</w:t>
       </w:r>
       <w:r>
         <w:rPr>
@@ -1800,38 +1849,14 @@
         <w:rPr>
           <w:bCs/>
         </w:rPr>
-        <w:t>work</w:t>
-      </w:r>
-      <w:r>
-        <w:rPr>
-          <w:bCs/>
-        </w:rPr>
-        <w:t>Desc</w:t>
-      </w:r>
-      <w:r>
-        <w:rPr>
-          <w:bCs/>
-        </w:rPr>
-        <w:t>PCD</w:t>
+        <w:t>workDescPCD</w:t>
       </w:r>
       <w:proofErr w:type="spellEnd"/>
       <w:r>
         <w:rPr>
           <w:bCs/>
         </w:rPr>
-        <w:t>}.</w:t>
-      </w:r>
-      <w:r>
-        <w:rPr>
-          <w:bCs/>
-        </w:rPr>
-        <w:t xml:space="preserve"> </w:t>
-      </w:r>
-      <w:r>
-        <w:rPr>
-          <w:bCs/>
-        </w:rPr>
-        <w:t xml:space="preserve">Dentre os funcionários, </w:t>
+        <w:t xml:space="preserve">}. Dentre os funcionários, </w:t>
       </w:r>
       <w:r>
         <w:rPr>
@@ -8057,9 +8082,7 @@
 </file>
 
 <file path=customXml/item1.xml><?xml version="1.0" encoding="utf-8"?>
-<p:properties xmlns:p="http://schemas.microsoft.com/office/2006/metadata/properties" xmlns:xsi="http://www.w3.org/2001/XMLSchema-instance" xmlns:pc="http://schemas.microsoft.com/office/infopath/2007/PartnerControls">
-  <documentManagement/>
-</p:properties>
+<b:Sources xmlns:b="http://schemas.openxmlformats.org/officeDocument/2006/bibliography" xmlns="http://schemas.openxmlformats.org/officeDocument/2006/bibliography" SelectedStyle="\APA.XSL" StyleName="APA"/>
 </file>
 
 <file path=customXml/item2.xml><?xml version="1.0" encoding="utf-8"?>
@@ -8072,7 +8095,9 @@
 </file>
 
 <file path=customXml/item3.xml><?xml version="1.0" encoding="utf-8"?>
-<b:Sources xmlns:b="http://schemas.openxmlformats.org/officeDocument/2006/bibliography" xmlns="http://schemas.openxmlformats.org/officeDocument/2006/bibliography" SelectedStyle="\APA.XSL" StyleName="APA"/>
+<p:properties xmlns:p="http://schemas.microsoft.com/office/2006/metadata/properties" xmlns:xsi="http://www.w3.org/2001/XMLSchema-instance" xmlns:pc="http://schemas.microsoft.com/office/infopath/2007/PartnerControls">
+  <documentManagement/>
+</p:properties>
 </file>
 
 <file path=customXml/item4.xml><?xml version="1.0" encoding="utf-8"?>
@@ -8224,10 +8249,9 @@
 </file>
 
 <file path=customXml/itemProps1.xml><?xml version="1.0" encoding="utf-8"?>
-<ds:datastoreItem xmlns:ds="http://schemas.openxmlformats.org/officeDocument/2006/customXml" ds:itemID="{F79B176D-B184-4CB2-8718-E00AA5A2B6C8}">
+<ds:datastoreItem xmlns:ds="http://schemas.openxmlformats.org/officeDocument/2006/customXml" ds:itemID="{18A22CC2-B065-41CF-B574-6E86E7A5A7C5}">
   <ds:schemaRefs>
-    <ds:schemaRef ds:uri="http://schemas.microsoft.com/office/2006/metadata/properties"/>
-    <ds:schemaRef ds:uri="http://schemas.microsoft.com/office/infopath/2007/PartnerControls"/>
+    <ds:schemaRef ds:uri="http://schemas.openxmlformats.org/officeDocument/2006/bibliography"/>
   </ds:schemaRefs>
 </ds:datastoreItem>
 </file>
@@ -8241,9 +8265,10 @@
 </file>
 
 <file path=customXml/itemProps3.xml><?xml version="1.0" encoding="utf-8"?>
-<ds:datastoreItem xmlns:ds="http://schemas.openxmlformats.org/officeDocument/2006/customXml" ds:itemID="{18A22CC2-B065-41CF-B574-6E86E7A5A7C5}">
+<ds:datastoreItem xmlns:ds="http://schemas.openxmlformats.org/officeDocument/2006/customXml" ds:itemID="{F79B176D-B184-4CB2-8718-E00AA5A2B6C8}">
   <ds:schemaRefs>
-    <ds:schemaRef ds:uri="http://schemas.openxmlformats.org/officeDocument/2006/bibliography"/>
+    <ds:schemaRef ds:uri="http://schemas.microsoft.com/office/2006/metadata/properties"/>
+    <ds:schemaRef ds:uri="http://schemas.microsoft.com/office/infopath/2007/PartnerControls"/>
   </ds:schemaRefs>
 </ds:datastoreItem>
 </file>

</xml_diff>

<commit_message>
Criação de lista de locais e irregularidades - Calçada (v0.1 - Pendente Correção)
</commit_message>
<xml_diff>
--- a/app/src/main/assets/template.docx
+++ b/app/src/main/assets/template.docx
@@ -1887,6 +1887,75 @@
           <w:bCs/>
         </w:rPr>
         <w:t xml:space="preserve">conhecimento em LIBRAS (Língua Brasileira de Sinais). </w:t>
+      </w:r>
+    </w:p>
+    <w:p>
+      <w:pPr>
+        <w:ind w:firstLine="708"/>
+        <w:rPr>
+          <w:bCs/>
+        </w:rPr>
+      </w:pPr>
+    </w:p>
+    <w:p>
+      <w:pPr>
+        <w:pStyle w:val="Ttulo2"/>
+        <w:numPr>
+          <w:ilvl w:val="1"/>
+          <w:numId w:val="6"/>
+        </w:numPr>
+        <w:rPr>
+          <w:sz w:val="24"/>
+          <w:szCs w:val="22"/>
+          <w:u w:val="single"/>
+        </w:rPr>
+      </w:pPr>
+      <w:r>
+        <w:rPr>
+          <w:sz w:val="24"/>
+          <w:szCs w:val="22"/>
+          <w:u w:val="single"/>
+        </w:rPr>
+        <w:t>Problemas Relacionados à Acessibilidade</w:t>
+      </w:r>
+    </w:p>
+    <w:p>
+      <w:pPr>
+        <w:ind w:right="-36" w:firstLine="709"/>
+        <w:rPr>
+          <w:rFonts w:ascii="Times New Roman" w:hAnsi="Times New Roman"/>
+          <w:szCs w:val="24"/>
+        </w:rPr>
+      </w:pPr>
+      <w:r>
+        <w:rPr>
+          <w:rFonts w:ascii="Times New Roman" w:hAnsi="Times New Roman"/>
+          <w:bCs/>
+          <w:szCs w:val="24"/>
+        </w:rPr>
+        <w:t>De acordo com os procedimentos técnicos adotados e a avaliação da capacidade das instalações vistoriadas, constatamos as seguintes</w:t>
+      </w:r>
+      <w:r>
+        <w:rPr>
+          <w:rFonts w:ascii="Times New Roman" w:hAnsi="Times New Roman"/>
+          <w:szCs w:val="24"/>
+        </w:rPr>
+        <w:t xml:space="preserve"> </w:t>
+      </w:r>
+      <w:r>
+        <w:rPr>
+          <w:rFonts w:ascii="Times New Roman" w:hAnsi="Times New Roman"/>
+          <w:bCs/>
+          <w:szCs w:val="24"/>
+        </w:rPr>
+        <w:t xml:space="preserve">NÃO CONFORMIDADES </w:t>
+      </w:r>
+      <w:r>
+        <w:rPr>
+          <w:rFonts w:ascii="Times New Roman" w:hAnsi="Times New Roman"/>
+          <w:szCs w:val="24"/>
+        </w:rPr>
+        <w:t>em relação à acessibilidade universal e a estrutura física/conservação da construção:</w:t>
       </w:r>
     </w:p>
     <w:p>
@@ -4698,6 +4767,92 @@
     </w:lvl>
   </w:abstractNum>
   <w:abstractNum w:abstractNumId="12" w15:restartNumberingAfterBreak="0">
+    <w:nsid w:val="5DA1230A"/>
+    <w:multiLevelType w:val="multilevel"/>
+    <w:tmpl w:val="0416001F"/>
+    <w:lvl w:ilvl="0">
+      <w:start w:val="1"/>
+      <w:numFmt w:val="decimal"/>
+      <w:lvlText w:val="%1."/>
+      <w:lvlJc w:val="left"/>
+      <w:pPr>
+        <w:ind w:left="360" w:hanging="360"/>
+      </w:pPr>
+    </w:lvl>
+    <w:lvl w:ilvl="1">
+      <w:start w:val="1"/>
+      <w:numFmt w:val="decimal"/>
+      <w:lvlText w:val="%1.%2."/>
+      <w:lvlJc w:val="left"/>
+      <w:pPr>
+        <w:ind w:left="792" w:hanging="432"/>
+      </w:pPr>
+    </w:lvl>
+    <w:lvl w:ilvl="2">
+      <w:start w:val="1"/>
+      <w:numFmt w:val="decimal"/>
+      <w:lvlText w:val="%1.%2.%3."/>
+      <w:lvlJc w:val="left"/>
+      <w:pPr>
+        <w:ind w:left="1224" w:hanging="504"/>
+      </w:pPr>
+    </w:lvl>
+    <w:lvl w:ilvl="3">
+      <w:start w:val="1"/>
+      <w:numFmt w:val="decimal"/>
+      <w:lvlText w:val="%1.%2.%3.%4."/>
+      <w:lvlJc w:val="left"/>
+      <w:pPr>
+        <w:ind w:left="1728" w:hanging="648"/>
+      </w:pPr>
+    </w:lvl>
+    <w:lvl w:ilvl="4">
+      <w:start w:val="1"/>
+      <w:numFmt w:val="decimal"/>
+      <w:lvlText w:val="%1.%2.%3.%4.%5."/>
+      <w:lvlJc w:val="left"/>
+      <w:pPr>
+        <w:ind w:left="2232" w:hanging="792"/>
+      </w:pPr>
+    </w:lvl>
+    <w:lvl w:ilvl="5">
+      <w:start w:val="1"/>
+      <w:numFmt w:val="decimal"/>
+      <w:lvlText w:val="%1.%2.%3.%4.%5.%6."/>
+      <w:lvlJc w:val="left"/>
+      <w:pPr>
+        <w:ind w:left="2736" w:hanging="936"/>
+      </w:pPr>
+    </w:lvl>
+    <w:lvl w:ilvl="6">
+      <w:start w:val="1"/>
+      <w:numFmt w:val="decimal"/>
+      <w:lvlText w:val="%1.%2.%3.%4.%5.%6.%7."/>
+      <w:lvlJc w:val="left"/>
+      <w:pPr>
+        <w:ind w:left="3240" w:hanging="1080"/>
+      </w:pPr>
+    </w:lvl>
+    <w:lvl w:ilvl="7">
+      <w:start w:val="1"/>
+      <w:numFmt w:val="decimal"/>
+      <w:lvlText w:val="%1.%2.%3.%4.%5.%6.%7.%8."/>
+      <w:lvlJc w:val="left"/>
+      <w:pPr>
+        <w:ind w:left="3744" w:hanging="1224"/>
+      </w:pPr>
+    </w:lvl>
+    <w:lvl w:ilvl="8">
+      <w:start w:val="1"/>
+      <w:numFmt w:val="decimal"/>
+      <w:lvlText w:val="%1.%2.%3.%4.%5.%6.%7.%8.%9."/>
+      <w:lvlJc w:val="left"/>
+      <w:pPr>
+        <w:ind w:left="4320" w:hanging="1440"/>
+      </w:pPr>
+    </w:lvl>
+  </w:abstractNum>
+  <w:abstractNum w:abstractNumId="13" w15:restartNumberingAfterBreak="0">
     <w:nsid w:val="617340EF"/>
     <w:multiLevelType w:val="hybridMultilevel"/>
     <w:tmpl w:val="59021136"/>
@@ -4786,7 +4941,7 @@
       </w:pPr>
     </w:lvl>
   </w:abstractNum>
-  <w:abstractNum w:abstractNumId="13" w15:restartNumberingAfterBreak="0">
+  <w:abstractNum w:abstractNumId="14" w15:restartNumberingAfterBreak="0">
     <w:nsid w:val="65A826F1"/>
     <w:multiLevelType w:val="multilevel"/>
     <w:tmpl w:val="07DE1B62"/>
@@ -4904,7 +5059,7 @@
       </w:rPr>
     </w:lvl>
   </w:abstractNum>
-  <w:abstractNum w:abstractNumId="14" w15:restartNumberingAfterBreak="0">
+  <w:abstractNum w:abstractNumId="15" w15:restartNumberingAfterBreak="0">
     <w:nsid w:val="668A0E88"/>
     <w:multiLevelType w:val="multilevel"/>
     <w:tmpl w:val="0092481E"/>
@@ -5025,7 +5180,7 @@
       </w:rPr>
     </w:lvl>
   </w:abstractNum>
-  <w:abstractNum w:abstractNumId="15" w15:restartNumberingAfterBreak="0">
+  <w:abstractNum w:abstractNumId="16" w15:restartNumberingAfterBreak="0">
     <w:nsid w:val="671315CD"/>
     <w:multiLevelType w:val="multilevel"/>
     <w:tmpl w:val="D9CE5CEA"/>
@@ -5146,7 +5301,7 @@
       </w:rPr>
     </w:lvl>
   </w:abstractNum>
-  <w:abstractNum w:abstractNumId="16" w15:restartNumberingAfterBreak="0">
+  <w:abstractNum w:abstractNumId="17" w15:restartNumberingAfterBreak="0">
     <w:nsid w:val="6B171B70"/>
     <w:multiLevelType w:val="hybridMultilevel"/>
     <w:tmpl w:val="6E7638D6"/>
@@ -5232,7 +5387,7 @@
       </w:pPr>
     </w:lvl>
   </w:abstractNum>
-  <w:abstractNum w:abstractNumId="17" w15:restartNumberingAfterBreak="0">
+  <w:abstractNum w:abstractNumId="18" w15:restartNumberingAfterBreak="0">
     <w:nsid w:val="71B50EA6"/>
     <w:multiLevelType w:val="hybridMultilevel"/>
     <w:tmpl w:val="DFA69294"/>
@@ -5372,7 +5527,7 @@
       </w:rPr>
     </w:lvl>
   </w:abstractNum>
-  <w:abstractNum w:abstractNumId="18" w15:restartNumberingAfterBreak="0">
+  <w:abstractNum w:abstractNumId="19" w15:restartNumberingAfterBreak="0">
     <w:nsid w:val="7A253E1C"/>
     <w:multiLevelType w:val="multilevel"/>
     <w:tmpl w:val="3BBE6AF2"/>
@@ -5493,7 +5648,7 @@
       </w:rPr>
     </w:lvl>
   </w:abstractNum>
-  <w:abstractNum w:abstractNumId="19" w15:restartNumberingAfterBreak="0">
+  <w:abstractNum w:abstractNumId="20" w15:restartNumberingAfterBreak="0">
     <w:nsid w:val="7A990617"/>
     <w:multiLevelType w:val="hybridMultilevel"/>
     <w:tmpl w:val="9B8A86C6"/>
@@ -5580,19 +5735,19 @@
     </w:lvl>
   </w:abstractNum>
   <w:num w:numId="1">
-    <w:abstractNumId w:val="17"/>
+    <w:abstractNumId w:val="18"/>
   </w:num>
   <w:num w:numId="2">
-    <w:abstractNumId w:val="16"/>
+    <w:abstractNumId w:val="17"/>
   </w:num>
   <w:num w:numId="3">
     <w:abstractNumId w:val="6"/>
   </w:num>
   <w:num w:numId="4">
-    <w:abstractNumId w:val="12"/>
+    <w:abstractNumId w:val="13"/>
   </w:num>
   <w:num w:numId="5">
-    <w:abstractNumId w:val="15"/>
+    <w:abstractNumId w:val="16"/>
   </w:num>
   <w:num w:numId="6">
     <w:abstractNumId w:val="11"/>
@@ -5601,13 +5756,13 @@
     <w:abstractNumId w:val="10"/>
   </w:num>
   <w:num w:numId="8">
-    <w:abstractNumId w:val="18"/>
+    <w:abstractNumId w:val="19"/>
   </w:num>
   <w:num w:numId="9">
     <w:abstractNumId w:val="9"/>
   </w:num>
   <w:num w:numId="10">
-    <w:abstractNumId w:val="19"/>
+    <w:abstractNumId w:val="20"/>
   </w:num>
   <w:num w:numId="11">
     <w:abstractNumId w:val="5"/>
@@ -5616,7 +5771,7 @@
     <w:abstractNumId w:val="3"/>
   </w:num>
   <w:num w:numId="13">
-    <w:abstractNumId w:val="13"/>
+    <w:abstractNumId w:val="14"/>
   </w:num>
   <w:num w:numId="14">
     <w:abstractNumId w:val="4"/>
@@ -5631,13 +5786,46 @@
     <w:abstractNumId w:val="1"/>
   </w:num>
   <w:num w:numId="18">
-    <w:abstractNumId w:val="14"/>
+    <w:abstractNumId w:val="15"/>
   </w:num>
   <w:num w:numId="19">
     <w:abstractNumId w:val="7"/>
   </w:num>
   <w:num w:numId="20">
     <w:abstractNumId w:val="0"/>
+  </w:num>
+  <w:num w:numId="21">
+    <w:abstractNumId w:val="11"/>
+    <w:lvlOverride w:ilvl="0">
+      <w:startOverride w:val="1"/>
+    </w:lvlOverride>
+    <w:lvlOverride w:ilvl="1">
+      <w:startOverride w:val="1"/>
+    </w:lvlOverride>
+    <w:lvlOverride w:ilvl="2">
+      <w:startOverride w:val="1"/>
+    </w:lvlOverride>
+    <w:lvlOverride w:ilvl="3">
+      <w:startOverride w:val="1"/>
+    </w:lvlOverride>
+    <w:lvlOverride w:ilvl="4">
+      <w:startOverride w:val="1"/>
+    </w:lvlOverride>
+    <w:lvlOverride w:ilvl="5">
+      <w:startOverride w:val="1"/>
+    </w:lvlOverride>
+    <w:lvlOverride w:ilvl="6">
+      <w:startOverride w:val="1"/>
+    </w:lvlOverride>
+    <w:lvlOverride w:ilvl="7">
+      <w:startOverride w:val="1"/>
+    </w:lvlOverride>
+    <w:lvlOverride w:ilvl="8">
+      <w:startOverride w:val="1"/>
+    </w:lvlOverride>
+  </w:num>
+  <w:num w:numId="22">
+    <w:abstractNumId w:val="12"/>
   </w:num>
   <w:numIdMacAtCleanup w:val="9"/>
 </w:numbering>
@@ -8082,7 +8270,9 @@
 </file>
 
 <file path=customXml/item1.xml><?xml version="1.0" encoding="utf-8"?>
-<b:Sources xmlns:b="http://schemas.openxmlformats.org/officeDocument/2006/bibliography" xmlns="http://schemas.openxmlformats.org/officeDocument/2006/bibliography" SelectedStyle="\APA.XSL" StyleName="APA"/>
+<p:properties xmlns:p="http://schemas.microsoft.com/office/2006/metadata/properties" xmlns:xsi="http://www.w3.org/2001/XMLSchema-instance" xmlns:pc="http://schemas.microsoft.com/office/infopath/2007/PartnerControls">
+  <documentManagement/>
+</p:properties>
 </file>
 
 <file path=customXml/item2.xml><?xml version="1.0" encoding="utf-8"?>
@@ -8095,9 +8285,7 @@
 </file>
 
 <file path=customXml/item3.xml><?xml version="1.0" encoding="utf-8"?>
-<p:properties xmlns:p="http://schemas.microsoft.com/office/2006/metadata/properties" xmlns:xsi="http://www.w3.org/2001/XMLSchema-instance" xmlns:pc="http://schemas.microsoft.com/office/infopath/2007/PartnerControls">
-  <documentManagement/>
-</p:properties>
+<b:Sources xmlns:b="http://schemas.openxmlformats.org/officeDocument/2006/bibliography" xmlns="http://schemas.openxmlformats.org/officeDocument/2006/bibliography" SelectedStyle="\APA.XSL" StyleName="APA"/>
 </file>
 
 <file path=customXml/item4.xml><?xml version="1.0" encoding="utf-8"?>
@@ -8249,9 +8437,10 @@
 </file>
 
 <file path=customXml/itemProps1.xml><?xml version="1.0" encoding="utf-8"?>
-<ds:datastoreItem xmlns:ds="http://schemas.openxmlformats.org/officeDocument/2006/customXml" ds:itemID="{18A22CC2-B065-41CF-B574-6E86E7A5A7C5}">
+<ds:datastoreItem xmlns:ds="http://schemas.openxmlformats.org/officeDocument/2006/customXml" ds:itemID="{F79B176D-B184-4CB2-8718-E00AA5A2B6C8}">
   <ds:schemaRefs>
-    <ds:schemaRef ds:uri="http://schemas.openxmlformats.org/officeDocument/2006/bibliography"/>
+    <ds:schemaRef ds:uri="http://schemas.microsoft.com/office/2006/metadata/properties"/>
+    <ds:schemaRef ds:uri="http://schemas.microsoft.com/office/infopath/2007/PartnerControls"/>
   </ds:schemaRefs>
 </ds:datastoreItem>
 </file>
@@ -8265,10 +8454,9 @@
 </file>
 
 <file path=customXml/itemProps3.xml><?xml version="1.0" encoding="utf-8"?>
-<ds:datastoreItem xmlns:ds="http://schemas.openxmlformats.org/officeDocument/2006/customXml" ds:itemID="{F79B176D-B184-4CB2-8718-E00AA5A2B6C8}">
+<ds:datastoreItem xmlns:ds="http://schemas.openxmlformats.org/officeDocument/2006/customXml" ds:itemID="{18A22CC2-B065-41CF-B574-6E86E7A5A7C5}">
   <ds:schemaRefs>
-    <ds:schemaRef ds:uri="http://schemas.microsoft.com/office/2006/metadata/properties"/>
-    <ds:schemaRef ds:uri="http://schemas.microsoft.com/office/infopath/2007/PartnerControls"/>
+    <ds:schemaRef ds:uri="http://schemas.openxmlformats.org/officeDocument/2006/bibliography"/>
   </ds:schemaRefs>
 </ds:datastoreItem>
 </file>

</xml_diff>

<commit_message>
GEração Relatórios após Android Q + Pequenas adaptações pré-início OKR
</commit_message>
<xml_diff>
--- a/app/src/main/assets/template.docx
+++ b/app/src/main/assets/template.docx
@@ -1231,7 +1231,21 @@
           <w:bCs/>
           <w:szCs w:val="24"/>
         </w:rPr>
-        <w:t xml:space="preserve">Os critérios da vistoria englobaram as leis, os decretos e a norma técnica relativa à acessibilidade na edificação (ABNT NBR 9050/2020), com o objetivo de identificar eventuais NÃO CONFORMIDADE </w:t>
+        <w:t>Os critérios da vistoria englobaram as leis, os decretos e a norma técnica relativa à acessibilidade na edificação (ABNT NBR 9050/2020), com o objetivo de identificar eventuais NÃO CONFORMIDADE</w:t>
+      </w:r>
+      <w:r>
+        <w:rPr>
+          <w:bCs/>
+          <w:szCs w:val="24"/>
+        </w:rPr>
+        <w:t>S.</w:t>
+      </w:r>
+      <w:r>
+        <w:rPr>
+          <w:bCs/>
+          <w:szCs w:val="24"/>
+        </w:rPr>
+        <w:t xml:space="preserve"> </w:t>
       </w:r>
     </w:p>
     <w:p>
@@ -1386,12 +1400,6 @@
         <w:rPr>
           <w:szCs w:val="24"/>
         </w:rPr>
-        <w:t xml:space="preserve">Em </w:t>
-      </w:r>
-      <w:r>
-        <w:rPr>
-          <w:szCs w:val="24"/>
-        </w:rPr>
         <w:t>${</w:t>
       </w:r>
       <w:proofErr w:type="spellStart"/>
@@ -1412,7 +1420,7 @@
         <w:rPr>
           <w:szCs w:val="24"/>
         </w:rPr>
-        <w:t xml:space="preserve">, realizamos vistoria na </w:t>
+        <w:t xml:space="preserve"> realizamos vistoria na </w:t>
       </w:r>
       <w:r>
         <w:t>${</w:t>
@@ -1634,14 +1642,6 @@
           <w:bCs/>
         </w:rPr>
       </w:pPr>
-    </w:p>
-    <w:p>
-      <w:pPr>
-        <w:ind w:firstLine="708"/>
-        <w:rPr>
-          <w:bCs/>
-        </w:rPr>
-      </w:pPr>
       <w:r>
         <w:rPr>
           <w:bCs/>
@@ -1864,12 +1864,14 @@
         </w:rPr>
         <w:t>${</w:t>
       </w:r>
+      <w:proofErr w:type="spellStart"/>
       <w:r>
         <w:rPr>
           <w:bCs/>
         </w:rPr>
         <w:t>librasWorkers</w:t>
       </w:r>
+      <w:proofErr w:type="spellEnd"/>
       <w:r>
         <w:rPr>
           <w:bCs/>
@@ -2013,6 +2015,7 @@
         <w:ind w:left="0" w:firstLine="0"/>
       </w:pPr>
       <w:r>
+        <w:lastRenderedPageBreak/>
         <w:t xml:space="preserve">QUESITOS </w:t>
       </w:r>
     </w:p>
@@ -2807,131 +2810,340 @@
 
 <file path=word/footer1.xml><?xml version="1.0" encoding="utf-8"?>
 <w:ftr xmlns:wpc="http://schemas.microsoft.com/office/word/2010/wordprocessingCanvas" xmlns:cx="http://schemas.microsoft.com/office/drawing/2014/chartex" xmlns:cx1="http://schemas.microsoft.com/office/drawing/2015/9/8/chartex" xmlns:cx2="http://schemas.microsoft.com/office/drawing/2015/10/21/chartex" xmlns:cx3="http://schemas.microsoft.com/office/drawing/2016/5/9/chartex" xmlns:cx4="http://schemas.microsoft.com/office/drawing/2016/5/10/chartex" xmlns:cx5="http://schemas.microsoft.com/office/drawing/2016/5/11/chartex" xmlns:cx6="http://schemas.microsoft.com/office/drawing/2016/5/12/chartex" xmlns:cx7="http://schemas.microsoft.com/office/drawing/2016/5/13/chartex" xmlns:cx8="http://schemas.microsoft.com/office/drawing/2016/5/14/chartex" xmlns:mc="http://schemas.openxmlformats.org/markup-compatibility/2006" xmlns:aink="http://schemas.microsoft.com/office/drawing/2016/ink" xmlns:am3d="http://schemas.microsoft.com/office/drawing/2017/model3d" xmlns:o="urn:schemas-microsoft-com:office:office" xmlns:r="http://schemas.openxmlformats.org/officeDocument/2006/relationships" xmlns:m="http://schemas.openxmlformats.org/officeDocument/2006/math" xmlns:v="urn:schemas-microsoft-com:vml" xmlns:wp14="http://schemas.microsoft.com/office/word/2010/wordprocessingDrawing" xmlns:wp="http://schemas.openxmlformats.org/drawingml/2006/wordprocessingDrawing" xmlns:w10="urn:schemas-microsoft-com:office:word" xmlns:w="http://schemas.openxmlformats.org/wordprocessingml/2006/main" xmlns:w14="http://schemas.microsoft.com/office/word/2010/wordml" xmlns:w15="http://schemas.microsoft.com/office/word/2012/wordml" xmlns:w16cex="http://schemas.microsoft.com/office/word/2018/wordml/cex" xmlns:w16cid="http://schemas.microsoft.com/office/word/2016/wordml/cid" xmlns:w16="http://schemas.microsoft.com/office/word/2018/wordml" xmlns:w16sdtdh="http://schemas.microsoft.com/office/word/2020/wordml/sdtdatahash" xmlns:w16se="http://schemas.microsoft.com/office/word/2015/wordml/symex" xmlns:wpg="http://schemas.microsoft.com/office/word/2010/wordprocessingGroup" xmlns:wpi="http://schemas.microsoft.com/office/word/2010/wordprocessingInk" xmlns:wne="http://schemas.microsoft.com/office/word/2006/wordml" xmlns:wps="http://schemas.microsoft.com/office/word/2010/wordprocessingShape" mc:Ignorable="w14 w15 w16se w16cid w16 w16cex w16sdtdh wp14">
-  <w:p>
-    <w:pPr>
-      <w:framePr w:wrap="around" w:vAnchor="text" w:hAnchor="margin" w:xAlign="right" w:y="1"/>
-      <w:rPr>
-        <w:rFonts w:ascii="Arial" w:hAnsi="Arial" w:cs="Arial"/>
-        <w:sz w:val="16"/>
-        <w:szCs w:val="16"/>
-      </w:rPr>
-    </w:pPr>
-    <w:r>
-      <w:rPr>
-        <w:rFonts w:ascii="Arial" w:hAnsi="Arial" w:cs="Arial"/>
-        <w:sz w:val="16"/>
-        <w:szCs w:val="16"/>
-      </w:rPr>
-      <w:fldChar w:fldCharType="begin"/>
-    </w:r>
-    <w:r>
-      <w:rPr>
-        <w:rFonts w:ascii="Arial" w:hAnsi="Arial" w:cs="Arial"/>
-        <w:sz w:val="16"/>
-        <w:szCs w:val="16"/>
-      </w:rPr>
-      <w:instrText xml:space="preserve">PAGE  </w:instrText>
-    </w:r>
-    <w:r>
-      <w:rPr>
-        <w:rFonts w:ascii="Arial" w:hAnsi="Arial" w:cs="Arial"/>
-        <w:sz w:val="16"/>
-        <w:szCs w:val="16"/>
-      </w:rPr>
-      <w:fldChar w:fldCharType="separate"/>
-    </w:r>
-    <w:r>
-      <w:rPr>
-        <w:rFonts w:ascii="Arial" w:hAnsi="Arial" w:cs="Arial"/>
-        <w:sz w:val="16"/>
-        <w:szCs w:val="16"/>
-      </w:rPr>
-      <w:t>42</w:t>
-    </w:r>
-    <w:r>
-      <w:rPr>
-        <w:rFonts w:ascii="Arial" w:hAnsi="Arial" w:cs="Arial"/>
-        <w:noProof/>
-        <w:sz w:val="16"/>
-        <w:szCs w:val="16"/>
-      </w:rPr>
-      <w:fldChar w:fldCharType="end"/>
-    </w:r>
-    <w:r>
-      <w:rPr>
-        <w:rFonts w:ascii="Arial" w:hAnsi="Arial" w:cs="Arial"/>
-        <w:noProof/>
-        <w:sz w:val="16"/>
-        <w:szCs w:val="16"/>
-      </w:rPr>
-      <w:t>/</w:t>
-    </w:r>
-    <w:r>
-      <w:rPr>
-        <w:rFonts w:ascii="Arial" w:hAnsi="Arial" w:cs="Arial"/>
-        <w:noProof/>
-        <w:sz w:val="16"/>
-        <w:szCs w:val="16"/>
-      </w:rPr>
-      <w:t>44</w:t>
-    </w:r>
-  </w:p>
-  <w:p>
-    <w:pPr>
-      <w:spacing w:line="240" w:lineRule="auto"/>
-      <w:ind w:right="360"/>
-      <w:jc w:val="center"/>
-      <w:rPr>
-        <w:rFonts w:ascii="Arial" w:hAnsi="Arial" w:cs="Arial"/>
-        <w:sz w:val="17"/>
-        <w:szCs w:val="19"/>
-      </w:rPr>
-    </w:pPr>
-    <w:r>
-      <w:rPr>
-        <w:rFonts w:ascii="Arial" w:hAnsi="Arial" w:cs="Arial"/>
-        <w:sz w:val="17"/>
-        <w:szCs w:val="19"/>
-      </w:rPr>
-      <w:t xml:space="preserve">Rua Manuel Ferraz de Campos Salles, 214 </w:t>
-    </w:r>
-    <w:r>
-      <w:rPr>
-        <w:rFonts w:ascii="Arial" w:hAnsi="Arial" w:cs="Arial"/>
-        <w:sz w:val="17"/>
-        <w:szCs w:val="19"/>
-      </w:rPr>
-      <w:t>-</w:t>
-    </w:r>
-    <w:r>
-      <w:rPr>
-        <w:rFonts w:ascii="Arial" w:hAnsi="Arial" w:cs="Arial"/>
-        <w:sz w:val="17"/>
-        <w:szCs w:val="19"/>
-      </w:rPr>
-      <w:t xml:space="preserve"> Jardim Veraneio </w:t>
-    </w:r>
-  </w:p>
-  <w:p>
-    <w:pPr>
-      <w:spacing w:line="240" w:lineRule="auto"/>
-      <w:ind w:right="360"/>
-      <w:jc w:val="center"/>
-      <w:rPr>
-        <w:rFonts w:ascii="Arial" w:hAnsi="Arial" w:cs="Arial"/>
-        <w:sz w:val="17"/>
-        <w:szCs w:val="19"/>
-      </w:rPr>
-    </w:pPr>
-    <w:r>
-      <w:rPr>
-        <w:rFonts w:ascii="Arial" w:hAnsi="Arial" w:cs="Arial"/>
-        <w:sz w:val="17"/>
-        <w:szCs w:val="19"/>
-      </w:rPr>
-      <w:t xml:space="preserve">Campo Grande/MS, CEP 79.031-907 </w:t>
-    </w:r>
-  </w:p>
+  <w:sdt>
+    <w:sdtPr>
+      <w:id w:val="-773780195"/>
+      <w:docPartObj>
+        <w:docPartGallery w:val="Page Numbers (Bottom of Page)"/>
+        <w:docPartUnique/>
+      </w:docPartObj>
+    </w:sdtPr>
+    <w:sdtEndPr/>
+    <w:sdtContent>
+      <w:sdt>
+        <w:sdtPr>
+          <w:id w:val="-1769616900"/>
+          <w:docPartObj>
+            <w:docPartGallery w:val="Page Numbers (Top of Page)"/>
+            <w:docPartUnique/>
+          </w:docPartObj>
+        </w:sdtPr>
+        <w:sdtEndPr/>
+        <w:sdtContent>
+          <w:p>
+            <w:pPr>
+              <w:spacing w:line="240" w:lineRule="auto"/>
+              <w:ind w:right="360"/>
+              <w:jc w:val="center"/>
+            </w:pPr>
+            <w:r>
+              <w:rPr>
+                <w:rFonts w:ascii="Arial" w:hAnsi="Arial" w:cs="Arial"/>
+                <w:noProof/>
+                <w:sz w:val="17"/>
+                <w:szCs w:val="19"/>
+              </w:rPr>
+              <mc:AlternateContent>
+                <mc:Choice Requires="wps">
+                  <w:drawing>
+                    <wp:anchor distT="0" distB="0" distL="114300" distR="114300" simplePos="0" relativeHeight="251664384" behindDoc="0" locked="0" layoutInCell="1" allowOverlap="1" wp14:anchorId="4DE14062" wp14:editId="2363B332">
+                      <wp:simplePos x="0" y="0"/>
+                      <wp:positionH relativeFrom="column">
+                        <wp:posOffset>6006465</wp:posOffset>
+                      </wp:positionH>
+                      <wp:positionV relativeFrom="paragraph">
+                        <wp:posOffset>166370</wp:posOffset>
+                      </wp:positionV>
+                      <wp:extent cx="342900" cy="314325"/>
+                      <wp:effectExtent l="0" t="0" r="0" b="9525"/>
+                      <wp:wrapNone/>
+                      <wp:docPr id="2" name="Caixa de Texto 2"/>
+                      <wp:cNvGraphicFramePr/>
+                      <a:graphic xmlns:a="http://schemas.openxmlformats.org/drawingml/2006/main">
+                        <a:graphicData uri="http://schemas.microsoft.com/office/word/2010/wordprocessingShape">
+                          <wps:wsp>
+                            <wps:cNvSpPr txBox="1"/>
+                            <wps:spPr>
+                              <a:xfrm>
+                                <a:off x="0" y="0"/>
+                                <a:ext cx="342900" cy="314325"/>
+                              </a:xfrm>
+                              <a:prstGeom prst="rect">
+                                <a:avLst/>
+                              </a:prstGeom>
+                              <a:solidFill>
+                                <a:schemeClr val="lt1"/>
+                              </a:solidFill>
+                              <a:ln w="6350">
+                                <a:noFill/>
+                              </a:ln>
+                            </wps:spPr>
+                            <wps:txbx>
+                              <w:txbxContent>
+                                <w:p>
+                                  <w:pPr>
+                                    <w:rPr>
+                                      <w:sz w:val="17"/>
+                                      <w:szCs w:val="17"/>
+                                    </w:rPr>
+                                  </w:pPr>
+                                  <w:r>
+                                    <w:rPr>
+                                      <w:sz w:val="17"/>
+                                      <w:szCs w:val="17"/>
+                                    </w:rPr>
+                                    <w:fldChar w:fldCharType="begin"/>
+                                  </w:r>
+                                  <w:r>
+                                    <w:rPr>
+                                      <w:sz w:val="17"/>
+                                      <w:szCs w:val="17"/>
+                                    </w:rPr>
+                                    <w:instrText>PAGE</w:instrText>
+                                  </w:r>
+                                  <w:r>
+                                    <w:rPr>
+                                      <w:sz w:val="17"/>
+                                      <w:szCs w:val="17"/>
+                                    </w:rPr>
+                                    <w:fldChar w:fldCharType="separate"/>
+                                  </w:r>
+                                  <w:r>
+                                    <w:rPr>
+                                      <w:sz w:val="17"/>
+                                      <w:szCs w:val="17"/>
+                                    </w:rPr>
+                                    <w:t>1</w:t>
+                                  </w:r>
+                                  <w:r>
+                                    <w:rPr>
+                                      <w:sz w:val="17"/>
+                                      <w:szCs w:val="17"/>
+                                    </w:rPr>
+                                    <w:fldChar w:fldCharType="end"/>
+                                  </w:r>
+                                  <w:r>
+                                    <w:rPr>
+                                      <w:sz w:val="17"/>
+                                      <w:szCs w:val="17"/>
+                                    </w:rPr>
+                                    <w:t>/</w:t>
+                                  </w:r>
+                                  <w:r>
+                                    <w:rPr>
+                                      <w:sz w:val="17"/>
+                                      <w:szCs w:val="17"/>
+                                    </w:rPr>
+                                    <w:fldChar w:fldCharType="begin"/>
+                                  </w:r>
+                                  <w:r>
+                                    <w:rPr>
+                                      <w:sz w:val="17"/>
+                                      <w:szCs w:val="17"/>
+                                    </w:rPr>
+                                    <w:instrText>NUMPAGES</w:instrText>
+                                  </w:r>
+                                  <w:r>
+                                    <w:rPr>
+                                      <w:sz w:val="17"/>
+                                      <w:szCs w:val="17"/>
+                                    </w:rPr>
+                                    <w:fldChar w:fldCharType="separate"/>
+                                  </w:r>
+                                  <w:r>
+                                    <w:rPr>
+                                      <w:sz w:val="17"/>
+                                      <w:szCs w:val="17"/>
+                                    </w:rPr>
+                                    <w:t>4</w:t>
+                                  </w:r>
+                                  <w:r>
+                                    <w:rPr>
+                                      <w:sz w:val="17"/>
+                                      <w:szCs w:val="17"/>
+                                    </w:rPr>
+                                    <w:fldChar w:fldCharType="end"/>
+                                  </w:r>
+                                </w:p>
+                              </w:txbxContent>
+                            </wps:txbx>
+                            <wps:bodyPr rot="0" spcFirstLastPara="0" vertOverflow="overflow" horzOverflow="overflow" vert="horz" wrap="square" lIns="91440" tIns="45720" rIns="91440" bIns="45720" numCol="1" spcCol="0" rtlCol="0" fromWordArt="0" anchor="t" anchorCtr="0" forceAA="0" compatLnSpc="1">
+                              <a:prstTxWarp prst="textNoShape">
+                                <a:avLst/>
+                              </a:prstTxWarp>
+                              <a:noAutofit/>
+                            </wps:bodyPr>
+                          </wps:wsp>
+                        </a:graphicData>
+                      </a:graphic>
+                      <wp14:sizeRelH relativeFrom="margin">
+                        <wp14:pctWidth>0</wp14:pctWidth>
+                      </wp14:sizeRelH>
+                    </wp:anchor>
+                  </w:drawing>
+                </mc:Choice>
+                <mc:Fallback>
+                  <w:pict>
+                    <v:shapetype w14:anchorId="4DE14062" id="_x0000_t202" coordsize="21600,21600" o:spt="202" path="m,l,21600r21600,l21600,xe">
+                      <v:stroke joinstyle="miter"/>
+                      <v:path gradientshapeok="t" o:connecttype="rect"/>
+                    </v:shapetype>
+                    <v:shape id="_x0000_s1032" type="#_x0000_t202" style="position:absolute;left:0;text-align:left;margin-left:472.95pt;margin-top:13.1pt;width:27pt;height:24.75pt;z-index:251664384;visibility:visible;mso-wrap-style:square;mso-width-percent:0;mso-wrap-distance-left:9pt;mso-wrap-distance-top:0;mso-wrap-distance-right:9pt;mso-wrap-distance-bottom:0;mso-position-horizontal:absolute;mso-position-horizontal-relative:text;mso-position-vertical:absolute;mso-position-vertical-relative:text;mso-width-percent:0;mso-width-relative:margin;v-text-anchor:top" o:gfxdata="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" fillcolor="white [3201]" stroked="f" strokeweight=".5pt">
+                      <v:textbox>
+                        <w:txbxContent>
+                          <w:p>
+                            <w:pPr>
+                              <w:rPr>
+                                <w:sz w:val="17"/>
+                                <w:szCs w:val="17"/>
+                              </w:rPr>
+                            </w:pPr>
+                            <w:r>
+                              <w:rPr>
+                                <w:sz w:val="17"/>
+                                <w:szCs w:val="17"/>
+                              </w:rPr>
+                              <w:fldChar w:fldCharType="begin"/>
+                            </w:r>
+                            <w:r>
+                              <w:rPr>
+                                <w:sz w:val="17"/>
+                                <w:szCs w:val="17"/>
+                              </w:rPr>
+                              <w:instrText>PAGE</w:instrText>
+                            </w:r>
+                            <w:r>
+                              <w:rPr>
+                                <w:sz w:val="17"/>
+                                <w:szCs w:val="17"/>
+                              </w:rPr>
+                              <w:fldChar w:fldCharType="separate"/>
+                            </w:r>
+                            <w:r>
+                              <w:rPr>
+                                <w:sz w:val="17"/>
+                                <w:szCs w:val="17"/>
+                              </w:rPr>
+                              <w:t>1</w:t>
+                            </w:r>
+                            <w:r>
+                              <w:rPr>
+                                <w:sz w:val="17"/>
+                                <w:szCs w:val="17"/>
+                              </w:rPr>
+                              <w:fldChar w:fldCharType="end"/>
+                            </w:r>
+                            <w:r>
+                              <w:rPr>
+                                <w:sz w:val="17"/>
+                                <w:szCs w:val="17"/>
+                              </w:rPr>
+                              <w:t>/</w:t>
+                            </w:r>
+                            <w:r>
+                              <w:rPr>
+                                <w:sz w:val="17"/>
+                                <w:szCs w:val="17"/>
+                              </w:rPr>
+                              <w:fldChar w:fldCharType="begin"/>
+                            </w:r>
+                            <w:r>
+                              <w:rPr>
+                                <w:sz w:val="17"/>
+                                <w:szCs w:val="17"/>
+                              </w:rPr>
+                              <w:instrText>NUMPAGES</w:instrText>
+                            </w:r>
+                            <w:r>
+                              <w:rPr>
+                                <w:sz w:val="17"/>
+                                <w:szCs w:val="17"/>
+                              </w:rPr>
+                              <w:fldChar w:fldCharType="separate"/>
+                            </w:r>
+                            <w:r>
+                              <w:rPr>
+                                <w:sz w:val="17"/>
+                                <w:szCs w:val="17"/>
+                              </w:rPr>
+                              <w:t>4</w:t>
+                            </w:r>
+                            <w:r>
+                              <w:rPr>
+                                <w:sz w:val="17"/>
+                                <w:szCs w:val="17"/>
+                              </w:rPr>
+                              <w:fldChar w:fldCharType="end"/>
+                            </w:r>
+                          </w:p>
+                        </w:txbxContent>
+                      </v:textbox>
+                    </v:shape>
+                  </w:pict>
+                </mc:Fallback>
+              </mc:AlternateContent>
+            </w:r>
+          </w:p>
+          <w:p>
+            <w:pPr>
+              <w:spacing w:line="240" w:lineRule="auto"/>
+              <w:ind w:right="360"/>
+              <w:jc w:val="center"/>
+              <w:rPr>
+                <w:rFonts w:ascii="Arial" w:hAnsi="Arial" w:cs="Arial"/>
+                <w:sz w:val="17"/>
+                <w:szCs w:val="19"/>
+              </w:rPr>
+            </w:pPr>
+            <w:r>
+              <w:rPr>
+                <w:rFonts w:ascii="Arial" w:hAnsi="Arial" w:cs="Arial"/>
+                <w:sz w:val="17"/>
+                <w:szCs w:val="19"/>
+              </w:rPr>
+              <w:t xml:space="preserve">Rua Manuel Ferraz de Campos Salles, 214 </w:t>
+            </w:r>
+            <w:r>
+              <w:rPr>
+                <w:rFonts w:ascii="Arial" w:hAnsi="Arial" w:cs="Arial"/>
+                <w:sz w:val="17"/>
+                <w:szCs w:val="19"/>
+              </w:rPr>
+              <w:t>-</w:t>
+            </w:r>
+            <w:r>
+              <w:rPr>
+                <w:rFonts w:ascii="Arial" w:hAnsi="Arial" w:cs="Arial"/>
+                <w:sz w:val="17"/>
+                <w:szCs w:val="19"/>
+              </w:rPr>
+              <w:t xml:space="preserve"> Jardim Veraneio </w:t>
+            </w:r>
+          </w:p>
+          <w:p>
+            <w:pPr>
+              <w:spacing w:line="240" w:lineRule="auto"/>
+              <w:ind w:right="360"/>
+              <w:jc w:val="center"/>
+              <w:rPr>
+                <w:rFonts w:ascii="Arial" w:hAnsi="Arial" w:cs="Arial"/>
+                <w:sz w:val="17"/>
+                <w:szCs w:val="19"/>
+              </w:rPr>
+            </w:pPr>
+            <w:r>
+              <w:rPr>
+                <w:rFonts w:ascii="Arial" w:hAnsi="Arial" w:cs="Arial"/>
+                <w:sz w:val="17"/>
+                <w:szCs w:val="19"/>
+              </w:rPr>
+              <w:t xml:space="preserve">Campo Grande/MS, CEP 79.031-907 </w:t>
+            </w:r>
+          </w:p>
+        </w:sdtContent>
+      </w:sdt>
+    </w:sdtContent>
+  </w:sdt>
 </w:ftr>
 </file>
 
@@ -8270,12 +8482,6 @@
 </file>
 
 <file path=customXml/item1.xml><?xml version="1.0" encoding="utf-8"?>
-<p:properties xmlns:p="http://schemas.microsoft.com/office/2006/metadata/properties" xmlns:xsi="http://www.w3.org/2001/XMLSchema-instance" xmlns:pc="http://schemas.microsoft.com/office/infopath/2007/PartnerControls">
-  <documentManagement/>
-</p:properties>
-</file>
-
-<file path=customXml/item2.xml><?xml version="1.0" encoding="utf-8"?>
 <?mso-contentType ?>
 <FormTemplates xmlns="http://schemas.microsoft.com/sharepoint/v3/contenttype/forms">
   <Display>DocumentLibraryForm</Display>
@@ -8284,11 +8490,13 @@
 </FormTemplates>
 </file>
 
-<file path=customXml/item3.xml><?xml version="1.0" encoding="utf-8"?>
-<b:Sources xmlns:b="http://schemas.openxmlformats.org/officeDocument/2006/bibliography" xmlns="http://schemas.openxmlformats.org/officeDocument/2006/bibliography" SelectedStyle="\APA.XSL" StyleName="APA"/>
+<file path=customXml/item2.xml><?xml version="1.0" encoding="utf-8"?>
+<p:properties xmlns:p="http://schemas.microsoft.com/office/2006/metadata/properties" xmlns:xsi="http://www.w3.org/2001/XMLSchema-instance" xmlns:pc="http://schemas.microsoft.com/office/infopath/2007/PartnerControls">
+  <documentManagement/>
+</p:properties>
 </file>
 
-<file path=customXml/item4.xml><?xml version="1.0" encoding="utf-8"?>
+<file path=customXml/item3.xml><?xml version="1.0" encoding="utf-8"?>
 <ct:contentTypeSchema xmlns:ct="http://schemas.microsoft.com/office/2006/metadata/contentType" xmlns:ma="http://schemas.microsoft.com/office/2006/metadata/properties/metaAttributes" ct:_="" ma:_="" ma:contentTypeName="Documento" ma:contentTypeID="0x0101001FF0FCAE99C9DC46A465CCB6B8A1DCC9" ma:contentTypeVersion="2" ma:contentTypeDescription="Crie um novo documento." ma:contentTypeScope="" ma:versionID="77ceb9db2a51f140cd8b5b232857c0d9">
   <xsd:schema xmlns:xsd="http://www.w3.org/2001/XMLSchema" xmlns:xs="http://www.w3.org/2001/XMLSchema" xmlns:p="http://schemas.microsoft.com/office/2006/metadata/properties" xmlns:ns2="b4ee50e4-dc70-400c-a933-d70f0932ea97" targetNamespace="http://schemas.microsoft.com/office/2006/metadata/properties" ma:root="true" ma:fieldsID="6ffcd407ae271183e48e71648414959c" ns2:_="">
     <xsd:import namespace="b4ee50e4-dc70-400c-a933-d70f0932ea97"/>
@@ -8436,7 +8644,19 @@
 </ct:contentTypeSchema>
 </file>
 
+<file path=customXml/item4.xml><?xml version="1.0" encoding="utf-8"?>
+<b:Sources xmlns:b="http://schemas.openxmlformats.org/officeDocument/2006/bibliography" xmlns="http://schemas.openxmlformats.org/officeDocument/2006/bibliography" SelectedStyle="\APA.XSL" StyleName="APA"/>
+</file>
+
 <file path=customXml/itemProps1.xml><?xml version="1.0" encoding="utf-8"?>
+<ds:datastoreItem xmlns:ds="http://schemas.openxmlformats.org/officeDocument/2006/customXml" ds:itemID="{61C75D6C-94AB-443B-A67F-A35791899C0A}">
+  <ds:schemaRefs>
+    <ds:schemaRef ds:uri="http://schemas.microsoft.com/sharepoint/v3/contenttype/forms"/>
+  </ds:schemaRefs>
+</ds:datastoreItem>
+</file>
+
+<file path=customXml/itemProps2.xml><?xml version="1.0" encoding="utf-8"?>
 <ds:datastoreItem xmlns:ds="http://schemas.openxmlformats.org/officeDocument/2006/customXml" ds:itemID="{F79B176D-B184-4CB2-8718-E00AA5A2B6C8}">
   <ds:schemaRefs>
     <ds:schemaRef ds:uri="http://schemas.microsoft.com/office/2006/metadata/properties"/>
@@ -8445,23 +8665,7 @@
 </ds:datastoreItem>
 </file>
 
-<file path=customXml/itemProps2.xml><?xml version="1.0" encoding="utf-8"?>
-<ds:datastoreItem xmlns:ds="http://schemas.openxmlformats.org/officeDocument/2006/customXml" ds:itemID="{61C75D6C-94AB-443B-A67F-A35791899C0A}">
-  <ds:schemaRefs>
-    <ds:schemaRef ds:uri="http://schemas.microsoft.com/sharepoint/v3/contenttype/forms"/>
-  </ds:schemaRefs>
-</ds:datastoreItem>
-</file>
-
 <file path=customXml/itemProps3.xml><?xml version="1.0" encoding="utf-8"?>
-<ds:datastoreItem xmlns:ds="http://schemas.openxmlformats.org/officeDocument/2006/customXml" ds:itemID="{18A22CC2-B065-41CF-B574-6E86E7A5A7C5}">
-  <ds:schemaRefs>
-    <ds:schemaRef ds:uri="http://schemas.openxmlformats.org/officeDocument/2006/bibliography"/>
-  </ds:schemaRefs>
-</ds:datastoreItem>
-</file>
-
-<file path=customXml/itemProps4.xml><?xml version="1.0" encoding="utf-8"?>
 <ds:datastoreItem xmlns:ds="http://schemas.openxmlformats.org/officeDocument/2006/customXml" ds:itemID="{BB5E393A-A40E-4F65-A2BD-61BD80CB46C3}">
   <ds:schemaRefs>
     <ds:schemaRef ds:uri="http://schemas.microsoft.com/office/2006/metadata/contentType"/>
@@ -8477,4 +8681,12 @@
     <ds:schemaRef ds:uri="http://schemas.microsoft.com/internal/obd"/>
   </ds:schemaRefs>
 </ds:datastoreItem>
+</file>
+
+<file path=customXml/itemProps4.xml><?xml version="1.0" encoding="utf-8"?>
+<ds:datastoreItem xmlns:ds="http://schemas.openxmlformats.org/officeDocument/2006/customXml" ds:itemID="{18A22CC2-B065-41CF-B574-6E86E7A5A7C5}">
+  <ds:schemaRefs>
+    <ds:schemaRef ds:uri="http://schemas.openxmlformats.org/officeDocument/2006/bibliography"/>
+  </ds:schemaRefs>
+</ds:datastoreItem>
 </file>
</xml_diff>

<commit_message>
Atualização do arquivo base template.docx e métodos para preenchimento de campos
</commit_message>
<xml_diff>
--- a/app/src/main/assets/template.docx
+++ b/app/src/main/assets/template.docx
@@ -1,6 +1,6 @@
 
 <file path=word/document.xml><?xml version="1.0" encoding="utf-8"?>
-<w:document xmlns:wpc="http://schemas.microsoft.com/office/word/2010/wordprocessingCanvas" xmlns:cx="http://schemas.microsoft.com/office/drawing/2014/chartex" xmlns:cx1="http://schemas.microsoft.com/office/drawing/2015/9/8/chartex" xmlns:cx2="http://schemas.microsoft.com/office/drawing/2015/10/21/chartex" xmlns:cx3="http://schemas.microsoft.com/office/drawing/2016/5/9/chartex" xmlns:cx4="http://schemas.microsoft.com/office/drawing/2016/5/10/chartex" xmlns:cx5="http://schemas.microsoft.com/office/drawing/2016/5/11/chartex" xmlns:cx6="http://schemas.microsoft.com/office/drawing/2016/5/12/chartex" xmlns:cx7="http://schemas.microsoft.com/office/drawing/2016/5/13/chartex" xmlns:cx8="http://schemas.microsoft.com/office/drawing/2016/5/14/chartex" xmlns:mc="http://schemas.openxmlformats.org/markup-compatibility/2006" xmlns:aink="http://schemas.microsoft.com/office/drawing/2016/ink" xmlns:am3d="http://schemas.microsoft.com/office/drawing/2017/model3d" xmlns:o="urn:schemas-microsoft-com:office:office" xmlns:r="http://schemas.openxmlformats.org/officeDocument/2006/relationships" xmlns:m="http://schemas.openxmlformats.org/officeDocument/2006/math" xmlns:v="urn:schemas-microsoft-com:vml" xmlns:wp14="http://schemas.microsoft.com/office/word/2010/wordprocessingDrawing" xmlns:wp="http://schemas.openxmlformats.org/drawingml/2006/wordprocessingDrawing" xmlns:w10="urn:schemas-microsoft-com:office:word" xmlns:w="http://schemas.openxmlformats.org/wordprocessingml/2006/main" xmlns:w14="http://schemas.microsoft.com/office/word/2010/wordml" xmlns:w15="http://schemas.microsoft.com/office/word/2012/wordml" xmlns:w16cex="http://schemas.microsoft.com/office/word/2018/wordml/cex" xmlns:w16cid="http://schemas.microsoft.com/office/word/2016/wordml/cid" xmlns:w16="http://schemas.microsoft.com/office/word/2018/wordml" xmlns:w16sdtdh="http://schemas.microsoft.com/office/word/2020/wordml/sdtdatahash" xmlns:w16se="http://schemas.microsoft.com/office/word/2015/wordml/symex" xmlns:wpg="http://schemas.microsoft.com/office/word/2010/wordprocessingGroup" xmlns:wpi="http://schemas.microsoft.com/office/word/2010/wordprocessingInk" xmlns:wne="http://schemas.microsoft.com/office/word/2006/wordml" xmlns:wps="http://schemas.microsoft.com/office/word/2010/wordprocessingShape" mc:Ignorable="w14 w15 w16se w16cid w16 w16cex w16sdtdh wp14">
+<w:document xmlns:wpc="http://schemas.microsoft.com/office/word/2010/wordprocessingCanvas" xmlns:cx="http://schemas.microsoft.com/office/drawing/2014/chartex" xmlns:cx1="http://schemas.microsoft.com/office/drawing/2015/9/8/chartex" xmlns:cx2="http://schemas.microsoft.com/office/drawing/2015/10/21/chartex" xmlns:cx3="http://schemas.microsoft.com/office/drawing/2016/5/9/chartex" xmlns:cx4="http://schemas.microsoft.com/office/drawing/2016/5/10/chartex" xmlns:cx5="http://schemas.microsoft.com/office/drawing/2016/5/11/chartex" xmlns:cx6="http://schemas.microsoft.com/office/drawing/2016/5/12/chartex" xmlns:cx7="http://schemas.microsoft.com/office/drawing/2016/5/13/chartex" xmlns:cx8="http://schemas.microsoft.com/office/drawing/2016/5/14/chartex" xmlns:mc="http://schemas.openxmlformats.org/markup-compatibility/2006" xmlns:aink="http://schemas.microsoft.com/office/drawing/2016/ink" xmlns:am3d="http://schemas.microsoft.com/office/drawing/2017/model3d" xmlns:o="urn:schemas-microsoft-com:office:office" xmlns:oel="http://schemas.microsoft.com/office/2019/extlst" xmlns:r="http://schemas.openxmlformats.org/officeDocument/2006/relationships" xmlns:m="http://schemas.openxmlformats.org/officeDocument/2006/math" xmlns:v="urn:schemas-microsoft-com:vml" xmlns:wp14="http://schemas.microsoft.com/office/word/2010/wordprocessingDrawing" xmlns:wp="http://schemas.openxmlformats.org/drawingml/2006/wordprocessingDrawing" xmlns:w10="urn:schemas-microsoft-com:office:word" xmlns:w="http://schemas.openxmlformats.org/wordprocessingml/2006/main" xmlns:w14="http://schemas.microsoft.com/office/word/2010/wordml" xmlns:w15="http://schemas.microsoft.com/office/word/2012/wordml" xmlns:w16cex="http://schemas.microsoft.com/office/word/2018/wordml/cex" xmlns:w16cid="http://schemas.microsoft.com/office/word/2016/wordml/cid" xmlns:w16="http://schemas.microsoft.com/office/word/2018/wordml" xmlns:w16sdtdh="http://schemas.microsoft.com/office/word/2020/wordml/sdtdatahash" xmlns:w16se="http://schemas.microsoft.com/office/word/2015/wordml/symex" xmlns:wpg="http://schemas.microsoft.com/office/word/2010/wordprocessingGroup" xmlns:wpi="http://schemas.microsoft.com/office/word/2010/wordprocessingInk" xmlns:wne="http://schemas.microsoft.com/office/word/2006/wordml" xmlns:wps="http://schemas.microsoft.com/office/word/2010/wordprocessingShape" mc:Ignorable="w14 w15 w16se w16cid w16 w16cex w16sdtdh wp14">
   <w:body>
     <w:p>
       <w:pPr>
@@ -1606,6 +1606,32 @@
         <w:rPr>
           <w:bCs/>
         </w:rPr>
+        <w:t>${</w:t>
+      </w:r>
+      <w:proofErr w:type="spellStart"/>
+      <w:r>
+        <w:rPr>
+          <w:bCs/>
+        </w:rPr>
+        <w:t>schoolServices</w:t>
+      </w:r>
+      <w:r>
+        <w:rPr>
+          <w:bCs/>
+        </w:rPr>
+        <w:t>Obs</w:t>
+      </w:r>
+      <w:proofErr w:type="spellEnd"/>
+      <w:r>
+        <w:rPr>
+          <w:bCs/>
+        </w:rPr>
+        <w:t>}</w:t>
+      </w:r>
+      <w:r>
+        <w:rPr>
+          <w:bCs/>
+        </w:rPr>
         <w:t xml:space="preserve">, </w:t>
       </w:r>
       <w:r>
@@ -1620,6 +1646,32 @@
           <w:bCs/>
         </w:rPr>
         <w:t>workingHours</w:t>
+      </w:r>
+      <w:proofErr w:type="spellEnd"/>
+      <w:r>
+        <w:rPr>
+          <w:bCs/>
+        </w:rPr>
+        <w:t>}</w:t>
+      </w:r>
+      <w:r>
+        <w:rPr>
+          <w:bCs/>
+        </w:rPr>
+        <w:t>${</w:t>
+      </w:r>
+      <w:proofErr w:type="spellStart"/>
+      <w:r>
+        <w:rPr>
+          <w:bCs/>
+        </w:rPr>
+        <w:t>workingHours</w:t>
+      </w:r>
+      <w:r>
+        <w:rPr>
+          <w:bCs/>
+        </w:rPr>
+        <w:t>Obs</w:t>
       </w:r>
       <w:proofErr w:type="spellEnd"/>
       <w:r>
@@ -1760,7 +1812,41 @@
         <w:rPr>
           <w:bCs/>
         </w:rPr>
-        <w:t xml:space="preserve"> O quadro funcional</w:t>
+        <w:t xml:space="preserve"> </w:t>
+      </w:r>
+      <w:r>
+        <w:rPr>
+          <w:bCs/>
+        </w:rPr>
+        <w:t>${</w:t>
+      </w:r>
+      <w:proofErr w:type="spellStart"/>
+      <w:r>
+        <w:rPr>
+          <w:bCs/>
+        </w:rPr>
+        <w:t>studentsObs</w:t>
+      </w:r>
+      <w:proofErr w:type="spellEnd"/>
+      <w:r>
+        <w:rPr>
+          <w:bCs/>
+        </w:rPr>
+        <w:t>}</w:t>
+      </w:r>
+    </w:p>
+    <w:p>
+      <w:pPr>
+        <w:ind w:firstLine="708"/>
+        <w:rPr>
+          <w:bCs/>
+        </w:rPr>
+      </w:pPr>
+      <w:r>
+        <w:rPr>
+          <w:bCs/>
+        </w:rPr>
+        <w:t>O quadro funcional</w:t>
       </w:r>
       <w:r>
         <w:rPr>
@@ -2790,7 +2876,7 @@
 </file>
 
 <file path=word/endnotes.xml><?xml version="1.0" encoding="utf-8"?>
-<w:endnotes xmlns:wpc="http://schemas.microsoft.com/office/word/2010/wordprocessingCanvas" xmlns:cx="http://schemas.microsoft.com/office/drawing/2014/chartex" xmlns:cx1="http://schemas.microsoft.com/office/drawing/2015/9/8/chartex" xmlns:cx2="http://schemas.microsoft.com/office/drawing/2015/10/21/chartex" xmlns:cx3="http://schemas.microsoft.com/office/drawing/2016/5/9/chartex" xmlns:cx4="http://schemas.microsoft.com/office/drawing/2016/5/10/chartex" xmlns:cx5="http://schemas.microsoft.com/office/drawing/2016/5/11/chartex" xmlns:cx6="http://schemas.microsoft.com/office/drawing/2016/5/12/chartex" xmlns:cx7="http://schemas.microsoft.com/office/drawing/2016/5/13/chartex" xmlns:cx8="http://schemas.microsoft.com/office/drawing/2016/5/14/chartex" xmlns:mc="http://schemas.openxmlformats.org/markup-compatibility/2006" xmlns:aink="http://schemas.microsoft.com/office/drawing/2016/ink" xmlns:am3d="http://schemas.microsoft.com/office/drawing/2017/model3d" xmlns:o="urn:schemas-microsoft-com:office:office" xmlns:r="http://schemas.openxmlformats.org/officeDocument/2006/relationships" xmlns:m="http://schemas.openxmlformats.org/officeDocument/2006/math" xmlns:v="urn:schemas-microsoft-com:vml" xmlns:wp14="http://schemas.microsoft.com/office/word/2010/wordprocessingDrawing" xmlns:wp="http://schemas.openxmlformats.org/drawingml/2006/wordprocessingDrawing" xmlns:w10="urn:schemas-microsoft-com:office:word" xmlns:w="http://schemas.openxmlformats.org/wordprocessingml/2006/main" xmlns:w14="http://schemas.microsoft.com/office/word/2010/wordml" xmlns:w15="http://schemas.microsoft.com/office/word/2012/wordml" xmlns:w16cex="http://schemas.microsoft.com/office/word/2018/wordml/cex" xmlns:w16cid="http://schemas.microsoft.com/office/word/2016/wordml/cid" xmlns:w16="http://schemas.microsoft.com/office/word/2018/wordml" xmlns:w16sdtdh="http://schemas.microsoft.com/office/word/2020/wordml/sdtdatahash" xmlns:w16se="http://schemas.microsoft.com/office/word/2015/wordml/symex" xmlns:wpg="http://schemas.microsoft.com/office/word/2010/wordprocessingGroup" xmlns:wpi="http://schemas.microsoft.com/office/word/2010/wordprocessingInk" xmlns:wne="http://schemas.microsoft.com/office/word/2006/wordml" xmlns:wps="http://schemas.microsoft.com/office/word/2010/wordprocessingShape" mc:Ignorable="w14 w15 w16se w16cid w16 w16cex w16sdtdh wp14">
+<w:endnotes xmlns:wpc="http://schemas.microsoft.com/office/word/2010/wordprocessingCanvas" xmlns:cx="http://schemas.microsoft.com/office/drawing/2014/chartex" xmlns:cx1="http://schemas.microsoft.com/office/drawing/2015/9/8/chartex" xmlns:cx2="http://schemas.microsoft.com/office/drawing/2015/10/21/chartex" xmlns:cx3="http://schemas.microsoft.com/office/drawing/2016/5/9/chartex" xmlns:cx4="http://schemas.microsoft.com/office/drawing/2016/5/10/chartex" xmlns:cx5="http://schemas.microsoft.com/office/drawing/2016/5/11/chartex" xmlns:cx6="http://schemas.microsoft.com/office/drawing/2016/5/12/chartex" xmlns:cx7="http://schemas.microsoft.com/office/drawing/2016/5/13/chartex" xmlns:cx8="http://schemas.microsoft.com/office/drawing/2016/5/14/chartex" xmlns:mc="http://schemas.openxmlformats.org/markup-compatibility/2006" xmlns:aink="http://schemas.microsoft.com/office/drawing/2016/ink" xmlns:am3d="http://schemas.microsoft.com/office/drawing/2017/model3d" xmlns:o="urn:schemas-microsoft-com:office:office" xmlns:oel="http://schemas.microsoft.com/office/2019/extlst" xmlns:r="http://schemas.openxmlformats.org/officeDocument/2006/relationships" xmlns:m="http://schemas.openxmlformats.org/officeDocument/2006/math" xmlns:v="urn:schemas-microsoft-com:vml" xmlns:wp14="http://schemas.microsoft.com/office/word/2010/wordprocessingDrawing" xmlns:wp="http://schemas.openxmlformats.org/drawingml/2006/wordprocessingDrawing" xmlns:w10="urn:schemas-microsoft-com:office:word" xmlns:w="http://schemas.openxmlformats.org/wordprocessingml/2006/main" xmlns:w14="http://schemas.microsoft.com/office/word/2010/wordml" xmlns:w15="http://schemas.microsoft.com/office/word/2012/wordml" xmlns:w16cex="http://schemas.microsoft.com/office/word/2018/wordml/cex" xmlns:w16cid="http://schemas.microsoft.com/office/word/2016/wordml/cid" xmlns:w16="http://schemas.microsoft.com/office/word/2018/wordml" xmlns:w16sdtdh="http://schemas.microsoft.com/office/word/2020/wordml/sdtdatahash" xmlns:w16se="http://schemas.microsoft.com/office/word/2015/wordml/symex" xmlns:wpg="http://schemas.microsoft.com/office/word/2010/wordprocessingGroup" xmlns:wpi="http://schemas.microsoft.com/office/word/2010/wordprocessingInk" xmlns:wne="http://schemas.microsoft.com/office/word/2006/wordml" xmlns:wps="http://schemas.microsoft.com/office/word/2010/wordprocessingShape" mc:Ignorable="w14 w15 w16se w16cid w16 w16cex w16sdtdh wp14">
   <w:endnote w:type="separator" w:id="-1">
     <w:p>
       <w:r>
@@ -2809,7 +2895,7 @@
 </file>
 
 <file path=word/footer1.xml><?xml version="1.0" encoding="utf-8"?>
-<w:ftr xmlns:wpc="http://schemas.microsoft.com/office/word/2010/wordprocessingCanvas" xmlns:cx="http://schemas.microsoft.com/office/drawing/2014/chartex" xmlns:cx1="http://schemas.microsoft.com/office/drawing/2015/9/8/chartex" xmlns:cx2="http://schemas.microsoft.com/office/drawing/2015/10/21/chartex" xmlns:cx3="http://schemas.microsoft.com/office/drawing/2016/5/9/chartex" xmlns:cx4="http://schemas.microsoft.com/office/drawing/2016/5/10/chartex" xmlns:cx5="http://schemas.microsoft.com/office/drawing/2016/5/11/chartex" xmlns:cx6="http://schemas.microsoft.com/office/drawing/2016/5/12/chartex" xmlns:cx7="http://schemas.microsoft.com/office/drawing/2016/5/13/chartex" xmlns:cx8="http://schemas.microsoft.com/office/drawing/2016/5/14/chartex" xmlns:mc="http://schemas.openxmlformats.org/markup-compatibility/2006" xmlns:aink="http://schemas.microsoft.com/office/drawing/2016/ink" xmlns:am3d="http://schemas.microsoft.com/office/drawing/2017/model3d" xmlns:o="urn:schemas-microsoft-com:office:office" xmlns:r="http://schemas.openxmlformats.org/officeDocument/2006/relationships" xmlns:m="http://schemas.openxmlformats.org/officeDocument/2006/math" xmlns:v="urn:schemas-microsoft-com:vml" xmlns:wp14="http://schemas.microsoft.com/office/word/2010/wordprocessingDrawing" xmlns:wp="http://schemas.openxmlformats.org/drawingml/2006/wordprocessingDrawing" xmlns:w10="urn:schemas-microsoft-com:office:word" xmlns:w="http://schemas.openxmlformats.org/wordprocessingml/2006/main" xmlns:w14="http://schemas.microsoft.com/office/word/2010/wordml" xmlns:w15="http://schemas.microsoft.com/office/word/2012/wordml" xmlns:w16cex="http://schemas.microsoft.com/office/word/2018/wordml/cex" xmlns:w16cid="http://schemas.microsoft.com/office/word/2016/wordml/cid" xmlns:w16="http://schemas.microsoft.com/office/word/2018/wordml" xmlns:w16sdtdh="http://schemas.microsoft.com/office/word/2020/wordml/sdtdatahash" xmlns:w16se="http://schemas.microsoft.com/office/word/2015/wordml/symex" xmlns:wpg="http://schemas.microsoft.com/office/word/2010/wordprocessingGroup" xmlns:wpi="http://schemas.microsoft.com/office/word/2010/wordprocessingInk" xmlns:wne="http://schemas.microsoft.com/office/word/2006/wordml" xmlns:wps="http://schemas.microsoft.com/office/word/2010/wordprocessingShape" mc:Ignorable="w14 w15 w16se w16cid w16 w16cex w16sdtdh wp14">
+<w:ftr xmlns:wpc="http://schemas.microsoft.com/office/word/2010/wordprocessingCanvas" xmlns:cx="http://schemas.microsoft.com/office/drawing/2014/chartex" xmlns:cx1="http://schemas.microsoft.com/office/drawing/2015/9/8/chartex" xmlns:cx2="http://schemas.microsoft.com/office/drawing/2015/10/21/chartex" xmlns:cx3="http://schemas.microsoft.com/office/drawing/2016/5/9/chartex" xmlns:cx4="http://schemas.microsoft.com/office/drawing/2016/5/10/chartex" xmlns:cx5="http://schemas.microsoft.com/office/drawing/2016/5/11/chartex" xmlns:cx6="http://schemas.microsoft.com/office/drawing/2016/5/12/chartex" xmlns:cx7="http://schemas.microsoft.com/office/drawing/2016/5/13/chartex" xmlns:cx8="http://schemas.microsoft.com/office/drawing/2016/5/14/chartex" xmlns:mc="http://schemas.openxmlformats.org/markup-compatibility/2006" xmlns:aink="http://schemas.microsoft.com/office/drawing/2016/ink" xmlns:am3d="http://schemas.microsoft.com/office/drawing/2017/model3d" xmlns:o="urn:schemas-microsoft-com:office:office" xmlns:oel="http://schemas.microsoft.com/office/2019/extlst" xmlns:r="http://schemas.openxmlformats.org/officeDocument/2006/relationships" xmlns:m="http://schemas.openxmlformats.org/officeDocument/2006/math" xmlns:v="urn:schemas-microsoft-com:vml" xmlns:wp14="http://schemas.microsoft.com/office/word/2010/wordprocessingDrawing" xmlns:wp="http://schemas.openxmlformats.org/drawingml/2006/wordprocessingDrawing" xmlns:w10="urn:schemas-microsoft-com:office:word" xmlns:w="http://schemas.openxmlformats.org/wordprocessingml/2006/main" xmlns:w14="http://schemas.microsoft.com/office/word/2010/wordml" xmlns:w15="http://schemas.microsoft.com/office/word/2012/wordml" xmlns:w16cex="http://schemas.microsoft.com/office/word/2018/wordml/cex" xmlns:w16cid="http://schemas.microsoft.com/office/word/2016/wordml/cid" xmlns:w16="http://schemas.microsoft.com/office/word/2018/wordml" xmlns:w16sdtdh="http://schemas.microsoft.com/office/word/2020/wordml/sdtdatahash" xmlns:w16se="http://schemas.microsoft.com/office/word/2015/wordml/symex" xmlns:wpg="http://schemas.microsoft.com/office/word/2010/wordprocessingGroup" xmlns:wpi="http://schemas.microsoft.com/office/word/2010/wordprocessingInk" xmlns:wne="http://schemas.microsoft.com/office/word/2006/wordml" xmlns:wps="http://schemas.microsoft.com/office/word/2010/wordprocessingShape" mc:Ignorable="w14 w15 w16se w16cid w16 w16cex w16sdtdh wp14">
   <w:sdt>
     <w:sdtPr>
       <w:id w:val="-773780195"/>
@@ -2818,7 +2904,6 @@
         <w:docPartUnique/>
       </w:docPartObj>
     </w:sdtPr>
-    <w:sdtEndPr/>
     <w:sdtContent>
       <w:sdt>
         <w:sdtPr>
@@ -2828,7 +2913,6 @@
             <w:docPartUnique/>
           </w:docPartObj>
         </w:sdtPr>
-        <w:sdtEndPr/>
         <w:sdtContent>
           <w:p>
             <w:pPr>
@@ -3148,7 +3232,7 @@
 </file>
 
 <file path=word/footnotes.xml><?xml version="1.0" encoding="utf-8"?>
-<w:footnotes xmlns:wpc="http://schemas.microsoft.com/office/word/2010/wordprocessingCanvas" xmlns:cx="http://schemas.microsoft.com/office/drawing/2014/chartex" xmlns:cx1="http://schemas.microsoft.com/office/drawing/2015/9/8/chartex" xmlns:cx2="http://schemas.microsoft.com/office/drawing/2015/10/21/chartex" xmlns:cx3="http://schemas.microsoft.com/office/drawing/2016/5/9/chartex" xmlns:cx4="http://schemas.microsoft.com/office/drawing/2016/5/10/chartex" xmlns:cx5="http://schemas.microsoft.com/office/drawing/2016/5/11/chartex" xmlns:cx6="http://schemas.microsoft.com/office/drawing/2016/5/12/chartex" xmlns:cx7="http://schemas.microsoft.com/office/drawing/2016/5/13/chartex" xmlns:cx8="http://schemas.microsoft.com/office/drawing/2016/5/14/chartex" xmlns:mc="http://schemas.openxmlformats.org/markup-compatibility/2006" xmlns:aink="http://schemas.microsoft.com/office/drawing/2016/ink" xmlns:am3d="http://schemas.microsoft.com/office/drawing/2017/model3d" xmlns:o="urn:schemas-microsoft-com:office:office" xmlns:r="http://schemas.openxmlformats.org/officeDocument/2006/relationships" xmlns:m="http://schemas.openxmlformats.org/officeDocument/2006/math" xmlns:v="urn:schemas-microsoft-com:vml" xmlns:wp14="http://schemas.microsoft.com/office/word/2010/wordprocessingDrawing" xmlns:wp="http://schemas.openxmlformats.org/drawingml/2006/wordprocessingDrawing" xmlns:w10="urn:schemas-microsoft-com:office:word" xmlns:w="http://schemas.openxmlformats.org/wordprocessingml/2006/main" xmlns:w14="http://schemas.microsoft.com/office/word/2010/wordml" xmlns:w15="http://schemas.microsoft.com/office/word/2012/wordml" xmlns:w16cex="http://schemas.microsoft.com/office/word/2018/wordml/cex" xmlns:w16cid="http://schemas.microsoft.com/office/word/2016/wordml/cid" xmlns:w16="http://schemas.microsoft.com/office/word/2018/wordml" xmlns:w16sdtdh="http://schemas.microsoft.com/office/word/2020/wordml/sdtdatahash" xmlns:w16se="http://schemas.microsoft.com/office/word/2015/wordml/symex" xmlns:wpg="http://schemas.microsoft.com/office/word/2010/wordprocessingGroup" xmlns:wpi="http://schemas.microsoft.com/office/word/2010/wordprocessingInk" xmlns:wne="http://schemas.microsoft.com/office/word/2006/wordml" xmlns:wps="http://schemas.microsoft.com/office/word/2010/wordprocessingShape" mc:Ignorable="w14 w15 w16se w16cid w16 w16cex w16sdtdh wp14">
+<w:footnotes xmlns:wpc="http://schemas.microsoft.com/office/word/2010/wordprocessingCanvas" xmlns:cx="http://schemas.microsoft.com/office/drawing/2014/chartex" xmlns:cx1="http://schemas.microsoft.com/office/drawing/2015/9/8/chartex" xmlns:cx2="http://schemas.microsoft.com/office/drawing/2015/10/21/chartex" xmlns:cx3="http://schemas.microsoft.com/office/drawing/2016/5/9/chartex" xmlns:cx4="http://schemas.microsoft.com/office/drawing/2016/5/10/chartex" xmlns:cx5="http://schemas.microsoft.com/office/drawing/2016/5/11/chartex" xmlns:cx6="http://schemas.microsoft.com/office/drawing/2016/5/12/chartex" xmlns:cx7="http://schemas.microsoft.com/office/drawing/2016/5/13/chartex" xmlns:cx8="http://schemas.microsoft.com/office/drawing/2016/5/14/chartex" xmlns:mc="http://schemas.openxmlformats.org/markup-compatibility/2006" xmlns:aink="http://schemas.microsoft.com/office/drawing/2016/ink" xmlns:am3d="http://schemas.microsoft.com/office/drawing/2017/model3d" xmlns:o="urn:schemas-microsoft-com:office:office" xmlns:oel="http://schemas.microsoft.com/office/2019/extlst" xmlns:r="http://schemas.openxmlformats.org/officeDocument/2006/relationships" xmlns:m="http://schemas.openxmlformats.org/officeDocument/2006/math" xmlns:v="urn:schemas-microsoft-com:vml" xmlns:wp14="http://schemas.microsoft.com/office/word/2010/wordprocessingDrawing" xmlns:wp="http://schemas.openxmlformats.org/drawingml/2006/wordprocessingDrawing" xmlns:w10="urn:schemas-microsoft-com:office:word" xmlns:w="http://schemas.openxmlformats.org/wordprocessingml/2006/main" xmlns:w14="http://schemas.microsoft.com/office/word/2010/wordml" xmlns:w15="http://schemas.microsoft.com/office/word/2012/wordml" xmlns:w16cex="http://schemas.microsoft.com/office/word/2018/wordml/cex" xmlns:w16cid="http://schemas.microsoft.com/office/word/2016/wordml/cid" xmlns:w16="http://schemas.microsoft.com/office/word/2018/wordml" xmlns:w16sdtdh="http://schemas.microsoft.com/office/word/2020/wordml/sdtdatahash" xmlns:w16se="http://schemas.microsoft.com/office/word/2015/wordml/symex" xmlns:wpg="http://schemas.microsoft.com/office/word/2010/wordprocessingGroup" xmlns:wpi="http://schemas.microsoft.com/office/word/2010/wordprocessingInk" xmlns:wne="http://schemas.microsoft.com/office/word/2006/wordml" xmlns:wps="http://schemas.microsoft.com/office/word/2010/wordprocessingShape" mc:Ignorable="w14 w15 w16se w16cid w16 w16cex w16sdtdh wp14">
   <w:footnote w:type="separator" w:id="-1">
     <w:p>
       <w:bookmarkStart w:id="0" w:name="_Hlk484181672"/>
@@ -3169,7 +3253,7 @@
 </file>
 
 <file path=word/header1.xml><?xml version="1.0" encoding="utf-8"?>
-<w:hdr xmlns:wpc="http://schemas.microsoft.com/office/word/2010/wordprocessingCanvas" xmlns:cx="http://schemas.microsoft.com/office/drawing/2014/chartex" xmlns:cx1="http://schemas.microsoft.com/office/drawing/2015/9/8/chartex" xmlns:cx2="http://schemas.microsoft.com/office/drawing/2015/10/21/chartex" xmlns:cx3="http://schemas.microsoft.com/office/drawing/2016/5/9/chartex" xmlns:cx4="http://schemas.microsoft.com/office/drawing/2016/5/10/chartex" xmlns:cx5="http://schemas.microsoft.com/office/drawing/2016/5/11/chartex" xmlns:cx6="http://schemas.microsoft.com/office/drawing/2016/5/12/chartex" xmlns:cx7="http://schemas.microsoft.com/office/drawing/2016/5/13/chartex" xmlns:cx8="http://schemas.microsoft.com/office/drawing/2016/5/14/chartex" xmlns:mc="http://schemas.openxmlformats.org/markup-compatibility/2006" xmlns:aink="http://schemas.microsoft.com/office/drawing/2016/ink" xmlns:am3d="http://schemas.microsoft.com/office/drawing/2017/model3d" xmlns:o="urn:schemas-microsoft-com:office:office" xmlns:r="http://schemas.openxmlformats.org/officeDocument/2006/relationships" xmlns:m="http://schemas.openxmlformats.org/officeDocument/2006/math" xmlns:v="urn:schemas-microsoft-com:vml" xmlns:wp14="http://schemas.microsoft.com/office/word/2010/wordprocessingDrawing" xmlns:wp="http://schemas.openxmlformats.org/drawingml/2006/wordprocessingDrawing" xmlns:w10="urn:schemas-microsoft-com:office:word" xmlns:w="http://schemas.openxmlformats.org/wordprocessingml/2006/main" xmlns:w14="http://schemas.microsoft.com/office/word/2010/wordml" xmlns:w15="http://schemas.microsoft.com/office/word/2012/wordml" xmlns:w16cex="http://schemas.microsoft.com/office/word/2018/wordml/cex" xmlns:w16cid="http://schemas.microsoft.com/office/word/2016/wordml/cid" xmlns:w16="http://schemas.microsoft.com/office/word/2018/wordml" xmlns:w16sdtdh="http://schemas.microsoft.com/office/word/2020/wordml/sdtdatahash" xmlns:w16se="http://schemas.microsoft.com/office/word/2015/wordml/symex" xmlns:wpg="http://schemas.microsoft.com/office/word/2010/wordprocessingGroup" xmlns:wpi="http://schemas.microsoft.com/office/word/2010/wordprocessingInk" xmlns:wne="http://schemas.microsoft.com/office/word/2006/wordml" xmlns:wps="http://schemas.microsoft.com/office/word/2010/wordprocessingShape" mc:Ignorable="w14 w15 w16se w16cid w16 w16cex w16sdtdh wp14">
+<w:hdr xmlns:wpc="http://schemas.microsoft.com/office/word/2010/wordprocessingCanvas" xmlns:cx="http://schemas.microsoft.com/office/drawing/2014/chartex" xmlns:cx1="http://schemas.microsoft.com/office/drawing/2015/9/8/chartex" xmlns:cx2="http://schemas.microsoft.com/office/drawing/2015/10/21/chartex" xmlns:cx3="http://schemas.microsoft.com/office/drawing/2016/5/9/chartex" xmlns:cx4="http://schemas.microsoft.com/office/drawing/2016/5/10/chartex" xmlns:cx5="http://schemas.microsoft.com/office/drawing/2016/5/11/chartex" xmlns:cx6="http://schemas.microsoft.com/office/drawing/2016/5/12/chartex" xmlns:cx7="http://schemas.microsoft.com/office/drawing/2016/5/13/chartex" xmlns:cx8="http://schemas.microsoft.com/office/drawing/2016/5/14/chartex" xmlns:mc="http://schemas.openxmlformats.org/markup-compatibility/2006" xmlns:aink="http://schemas.microsoft.com/office/drawing/2016/ink" xmlns:am3d="http://schemas.microsoft.com/office/drawing/2017/model3d" xmlns:o="urn:schemas-microsoft-com:office:office" xmlns:oel="http://schemas.microsoft.com/office/2019/extlst" xmlns:r="http://schemas.openxmlformats.org/officeDocument/2006/relationships" xmlns:m="http://schemas.openxmlformats.org/officeDocument/2006/math" xmlns:v="urn:schemas-microsoft-com:vml" xmlns:wp14="http://schemas.microsoft.com/office/word/2010/wordprocessingDrawing" xmlns:wp="http://schemas.openxmlformats.org/drawingml/2006/wordprocessingDrawing" xmlns:w10="urn:schemas-microsoft-com:office:word" xmlns:w="http://schemas.openxmlformats.org/wordprocessingml/2006/main" xmlns:w14="http://schemas.microsoft.com/office/word/2010/wordml" xmlns:w15="http://schemas.microsoft.com/office/word/2012/wordml" xmlns:w16cex="http://schemas.microsoft.com/office/word/2018/wordml/cex" xmlns:w16cid="http://schemas.microsoft.com/office/word/2016/wordml/cid" xmlns:w16="http://schemas.microsoft.com/office/word/2018/wordml" xmlns:w16sdtdh="http://schemas.microsoft.com/office/word/2020/wordml/sdtdatahash" xmlns:w16se="http://schemas.microsoft.com/office/word/2015/wordml/symex" xmlns:wpg="http://schemas.microsoft.com/office/word/2010/wordprocessingGroup" xmlns:wpi="http://schemas.microsoft.com/office/word/2010/wordprocessingInk" xmlns:wne="http://schemas.microsoft.com/office/word/2006/wordml" xmlns:wps="http://schemas.microsoft.com/office/word/2010/wordprocessingShape" mc:Ignorable="w14 w15 w16se w16cid w16 w16cex w16sdtdh wp14">
   <w:p>
     <w:pPr>
       <w:spacing w:line="240" w:lineRule="auto"/>
@@ -3667,7 +3751,7 @@
 </file>
 
 <file path=word/numbering.xml><?xml version="1.0" encoding="utf-8"?>
-<w:numbering xmlns:wpc="http://schemas.microsoft.com/office/word/2010/wordprocessingCanvas" xmlns:cx="http://schemas.microsoft.com/office/drawing/2014/chartex" xmlns:cx1="http://schemas.microsoft.com/office/drawing/2015/9/8/chartex" xmlns:cx2="http://schemas.microsoft.com/office/drawing/2015/10/21/chartex" xmlns:cx3="http://schemas.microsoft.com/office/drawing/2016/5/9/chartex" xmlns:cx4="http://schemas.microsoft.com/office/drawing/2016/5/10/chartex" xmlns:cx5="http://schemas.microsoft.com/office/drawing/2016/5/11/chartex" xmlns:cx6="http://schemas.microsoft.com/office/drawing/2016/5/12/chartex" xmlns:cx7="http://schemas.microsoft.com/office/drawing/2016/5/13/chartex" xmlns:cx8="http://schemas.microsoft.com/office/drawing/2016/5/14/chartex" xmlns:mc="http://schemas.openxmlformats.org/markup-compatibility/2006" xmlns:aink="http://schemas.microsoft.com/office/drawing/2016/ink" xmlns:am3d="http://schemas.microsoft.com/office/drawing/2017/model3d" xmlns:o="urn:schemas-microsoft-com:office:office" xmlns:r="http://schemas.openxmlformats.org/officeDocument/2006/relationships" xmlns:m="http://schemas.openxmlformats.org/officeDocument/2006/math" xmlns:v="urn:schemas-microsoft-com:vml" xmlns:wp14="http://schemas.microsoft.com/office/word/2010/wordprocessingDrawing" xmlns:wp="http://schemas.openxmlformats.org/drawingml/2006/wordprocessingDrawing" xmlns:w10="urn:schemas-microsoft-com:office:word" xmlns:w="http://schemas.openxmlformats.org/wordprocessingml/2006/main" xmlns:w14="http://schemas.microsoft.com/office/word/2010/wordml" xmlns:w15="http://schemas.microsoft.com/office/word/2012/wordml" xmlns:w16cex="http://schemas.microsoft.com/office/word/2018/wordml/cex" xmlns:w16cid="http://schemas.microsoft.com/office/word/2016/wordml/cid" xmlns:w16="http://schemas.microsoft.com/office/word/2018/wordml" xmlns:w16sdtdh="http://schemas.microsoft.com/office/word/2020/wordml/sdtdatahash" xmlns:w16se="http://schemas.microsoft.com/office/word/2015/wordml/symex" xmlns:wpg="http://schemas.microsoft.com/office/word/2010/wordprocessingGroup" xmlns:wpi="http://schemas.microsoft.com/office/word/2010/wordprocessingInk" xmlns:wne="http://schemas.microsoft.com/office/word/2006/wordml" xmlns:wps="http://schemas.microsoft.com/office/word/2010/wordprocessingShape" mc:Ignorable="w14 w15 w16se w16cid w16 w16cex w16sdtdh wp14">
+<w:numbering xmlns:wpc="http://schemas.microsoft.com/office/word/2010/wordprocessingCanvas" xmlns:cx="http://schemas.microsoft.com/office/drawing/2014/chartex" xmlns:cx1="http://schemas.microsoft.com/office/drawing/2015/9/8/chartex" xmlns:cx2="http://schemas.microsoft.com/office/drawing/2015/10/21/chartex" xmlns:cx3="http://schemas.microsoft.com/office/drawing/2016/5/9/chartex" xmlns:cx4="http://schemas.microsoft.com/office/drawing/2016/5/10/chartex" xmlns:cx5="http://schemas.microsoft.com/office/drawing/2016/5/11/chartex" xmlns:cx6="http://schemas.microsoft.com/office/drawing/2016/5/12/chartex" xmlns:cx7="http://schemas.microsoft.com/office/drawing/2016/5/13/chartex" xmlns:cx8="http://schemas.microsoft.com/office/drawing/2016/5/14/chartex" xmlns:mc="http://schemas.openxmlformats.org/markup-compatibility/2006" xmlns:aink="http://schemas.microsoft.com/office/drawing/2016/ink" xmlns:am3d="http://schemas.microsoft.com/office/drawing/2017/model3d" xmlns:o="urn:schemas-microsoft-com:office:office" xmlns:oel="http://schemas.microsoft.com/office/2019/extlst" xmlns:r="http://schemas.openxmlformats.org/officeDocument/2006/relationships" xmlns:m="http://schemas.openxmlformats.org/officeDocument/2006/math" xmlns:v="urn:schemas-microsoft-com:vml" xmlns:wp14="http://schemas.microsoft.com/office/word/2010/wordprocessingDrawing" xmlns:wp="http://schemas.openxmlformats.org/drawingml/2006/wordprocessingDrawing" xmlns:w10="urn:schemas-microsoft-com:office:word" xmlns:w="http://schemas.openxmlformats.org/wordprocessingml/2006/main" xmlns:w14="http://schemas.microsoft.com/office/word/2010/wordml" xmlns:w15="http://schemas.microsoft.com/office/word/2012/wordml" xmlns:w16cex="http://schemas.microsoft.com/office/word/2018/wordml/cex" xmlns:w16cid="http://schemas.microsoft.com/office/word/2016/wordml/cid" xmlns:w16="http://schemas.microsoft.com/office/word/2018/wordml" xmlns:w16sdtdh="http://schemas.microsoft.com/office/word/2020/wordml/sdtdatahash" xmlns:w16se="http://schemas.microsoft.com/office/word/2015/wordml/symex" xmlns:wpg="http://schemas.microsoft.com/office/word/2010/wordprocessingGroup" xmlns:wpi="http://schemas.microsoft.com/office/word/2010/wordprocessingInk" xmlns:wne="http://schemas.microsoft.com/office/word/2006/wordml" xmlns:wps="http://schemas.microsoft.com/office/word/2010/wordprocessingShape" mc:Ignorable="w14 w15 w16se w16cid w16 w16cex w16sdtdh wp14">
   <w:abstractNum w:abstractNumId="0" w15:restartNumberingAfterBreak="0">
     <w:nsid w:val="0D4966D4"/>
     <w:multiLevelType w:val="hybridMultilevel"/>
@@ -5946,67 +6030,67 @@
       </w:pPr>
     </w:lvl>
   </w:abstractNum>
-  <w:num w:numId="1">
+  <w:num w:numId="1" w16cid:durableId="1923681178">
     <w:abstractNumId w:val="18"/>
   </w:num>
-  <w:num w:numId="2">
+  <w:num w:numId="2" w16cid:durableId="818309252">
     <w:abstractNumId w:val="17"/>
   </w:num>
-  <w:num w:numId="3">
+  <w:num w:numId="3" w16cid:durableId="1465461905">
     <w:abstractNumId w:val="6"/>
   </w:num>
-  <w:num w:numId="4">
+  <w:num w:numId="4" w16cid:durableId="473258172">
     <w:abstractNumId w:val="13"/>
   </w:num>
-  <w:num w:numId="5">
+  <w:num w:numId="5" w16cid:durableId="1567178095">
     <w:abstractNumId w:val="16"/>
   </w:num>
-  <w:num w:numId="6">
+  <w:num w:numId="6" w16cid:durableId="2009601100">
     <w:abstractNumId w:val="11"/>
   </w:num>
-  <w:num w:numId="7">
+  <w:num w:numId="7" w16cid:durableId="1818379918">
     <w:abstractNumId w:val="10"/>
   </w:num>
-  <w:num w:numId="8">
+  <w:num w:numId="8" w16cid:durableId="1546062241">
     <w:abstractNumId w:val="19"/>
   </w:num>
-  <w:num w:numId="9">
+  <w:num w:numId="9" w16cid:durableId="2058434076">
     <w:abstractNumId w:val="9"/>
   </w:num>
-  <w:num w:numId="10">
+  <w:num w:numId="10" w16cid:durableId="930164359">
     <w:abstractNumId w:val="20"/>
   </w:num>
-  <w:num w:numId="11">
+  <w:num w:numId="11" w16cid:durableId="308945606">
     <w:abstractNumId w:val="5"/>
   </w:num>
-  <w:num w:numId="12">
+  <w:num w:numId="12" w16cid:durableId="1809281911">
     <w:abstractNumId w:val="3"/>
   </w:num>
-  <w:num w:numId="13">
+  <w:num w:numId="13" w16cid:durableId="949972615">
     <w:abstractNumId w:val="14"/>
   </w:num>
-  <w:num w:numId="14">
+  <w:num w:numId="14" w16cid:durableId="1955206440">
     <w:abstractNumId w:val="4"/>
   </w:num>
-  <w:num w:numId="15">
+  <w:num w:numId="15" w16cid:durableId="1817647023">
     <w:abstractNumId w:val="8"/>
   </w:num>
-  <w:num w:numId="16">
+  <w:num w:numId="16" w16cid:durableId="993605275">
     <w:abstractNumId w:val="2"/>
   </w:num>
-  <w:num w:numId="17">
+  <w:num w:numId="17" w16cid:durableId="599144732">
     <w:abstractNumId w:val="1"/>
   </w:num>
-  <w:num w:numId="18">
+  <w:num w:numId="18" w16cid:durableId="1288315779">
     <w:abstractNumId w:val="15"/>
   </w:num>
-  <w:num w:numId="19">
+  <w:num w:numId="19" w16cid:durableId="944339611">
     <w:abstractNumId w:val="7"/>
   </w:num>
-  <w:num w:numId="20">
+  <w:num w:numId="20" w16cid:durableId="1836149228">
     <w:abstractNumId w:val="0"/>
   </w:num>
-  <w:num w:numId="21">
+  <w:num w:numId="21" w16cid:durableId="2099280284">
     <w:abstractNumId w:val="11"/>
     <w:lvlOverride w:ilvl="0">
       <w:startOverride w:val="1"/>
@@ -6036,7 +6120,7 @@
       <w:startOverride w:val="1"/>
     </w:lvlOverride>
   </w:num>
-  <w:num w:numId="22">
+  <w:num w:numId="22" w16cid:durableId="1893614067">
     <w:abstractNumId w:val="12"/>
   </w:num>
   <w:numIdMacAtCleanup w:val="9"/>
@@ -8482,21 +8566,10 @@
 </file>
 
 <file path=customXml/item1.xml><?xml version="1.0" encoding="utf-8"?>
-<?mso-contentType ?>
-<FormTemplates xmlns="http://schemas.microsoft.com/sharepoint/v3/contenttype/forms">
-  <Display>DocumentLibraryForm</Display>
-  <Edit>DocumentLibraryForm</Edit>
-  <New>DocumentLibraryForm</New>
-</FormTemplates>
+<b:Sources xmlns:b="http://schemas.openxmlformats.org/officeDocument/2006/bibliography" xmlns="http://schemas.openxmlformats.org/officeDocument/2006/bibliography" SelectedStyle="\APA.XSL" StyleName="APA"/>
 </file>
 
 <file path=customXml/item2.xml><?xml version="1.0" encoding="utf-8"?>
-<p:properties xmlns:p="http://schemas.microsoft.com/office/2006/metadata/properties" xmlns:xsi="http://www.w3.org/2001/XMLSchema-instance" xmlns:pc="http://schemas.microsoft.com/office/infopath/2007/PartnerControls">
-  <documentManagement/>
-</p:properties>
-</file>
-
-<file path=customXml/item3.xml><?xml version="1.0" encoding="utf-8"?>
 <ct:contentTypeSchema xmlns:ct="http://schemas.microsoft.com/office/2006/metadata/contentType" xmlns:ma="http://schemas.microsoft.com/office/2006/metadata/properties/metaAttributes" ct:_="" ma:_="" ma:contentTypeName="Documento" ma:contentTypeID="0x0101001FF0FCAE99C9DC46A465CCB6B8A1DCC9" ma:contentTypeVersion="2" ma:contentTypeDescription="Crie um novo documento." ma:contentTypeScope="" ma:versionID="77ceb9db2a51f140cd8b5b232857c0d9">
   <xsd:schema xmlns:xsd="http://www.w3.org/2001/XMLSchema" xmlns:xs="http://www.w3.org/2001/XMLSchema" xmlns:p="http://schemas.microsoft.com/office/2006/metadata/properties" xmlns:ns2="b4ee50e4-dc70-400c-a933-d70f0932ea97" targetNamespace="http://schemas.microsoft.com/office/2006/metadata/properties" ma:root="true" ma:fieldsID="6ffcd407ae271183e48e71648414959c" ns2:_="">
     <xsd:import namespace="b4ee50e4-dc70-400c-a933-d70f0932ea97"/>
@@ -8644,28 +8717,30 @@
 </ct:contentTypeSchema>
 </file>
 
+<file path=customXml/item3.xml><?xml version="1.0" encoding="utf-8"?>
+<p:properties xmlns:p="http://schemas.microsoft.com/office/2006/metadata/properties" xmlns:xsi="http://www.w3.org/2001/XMLSchema-instance" xmlns:pc="http://schemas.microsoft.com/office/infopath/2007/PartnerControls">
+  <documentManagement/>
+</p:properties>
+</file>
+
 <file path=customXml/item4.xml><?xml version="1.0" encoding="utf-8"?>
-<b:Sources xmlns:b="http://schemas.openxmlformats.org/officeDocument/2006/bibliography" xmlns="http://schemas.openxmlformats.org/officeDocument/2006/bibliography" SelectedStyle="\APA.XSL" StyleName="APA"/>
+<?mso-contentType ?>
+<FormTemplates xmlns="http://schemas.microsoft.com/sharepoint/v3/contenttype/forms">
+  <Display>DocumentLibraryForm</Display>
+  <Edit>DocumentLibraryForm</Edit>
+  <New>DocumentLibraryForm</New>
+</FormTemplates>
 </file>
 
 <file path=customXml/itemProps1.xml><?xml version="1.0" encoding="utf-8"?>
-<ds:datastoreItem xmlns:ds="http://schemas.openxmlformats.org/officeDocument/2006/customXml" ds:itemID="{61C75D6C-94AB-443B-A67F-A35791899C0A}">
+<ds:datastoreItem xmlns:ds="http://schemas.openxmlformats.org/officeDocument/2006/customXml" ds:itemID="{18A22CC2-B065-41CF-B574-6E86E7A5A7C5}">
   <ds:schemaRefs>
-    <ds:schemaRef ds:uri="http://schemas.microsoft.com/sharepoint/v3/contenttype/forms"/>
+    <ds:schemaRef ds:uri="http://schemas.openxmlformats.org/officeDocument/2006/bibliography"/>
   </ds:schemaRefs>
 </ds:datastoreItem>
 </file>
 
 <file path=customXml/itemProps2.xml><?xml version="1.0" encoding="utf-8"?>
-<ds:datastoreItem xmlns:ds="http://schemas.openxmlformats.org/officeDocument/2006/customXml" ds:itemID="{F79B176D-B184-4CB2-8718-E00AA5A2B6C8}">
-  <ds:schemaRefs>
-    <ds:schemaRef ds:uri="http://schemas.microsoft.com/office/2006/metadata/properties"/>
-    <ds:schemaRef ds:uri="http://schemas.microsoft.com/office/infopath/2007/PartnerControls"/>
-  </ds:schemaRefs>
-</ds:datastoreItem>
-</file>
-
-<file path=customXml/itemProps3.xml><?xml version="1.0" encoding="utf-8"?>
 <ds:datastoreItem xmlns:ds="http://schemas.openxmlformats.org/officeDocument/2006/customXml" ds:itemID="{BB5E393A-A40E-4F65-A2BD-61BD80CB46C3}">
   <ds:schemaRefs>
     <ds:schemaRef ds:uri="http://schemas.microsoft.com/office/2006/metadata/contentType"/>
@@ -8683,10 +8758,19 @@
 </ds:datastoreItem>
 </file>
 
+<file path=customXml/itemProps3.xml><?xml version="1.0" encoding="utf-8"?>
+<ds:datastoreItem xmlns:ds="http://schemas.openxmlformats.org/officeDocument/2006/customXml" ds:itemID="{F79B176D-B184-4CB2-8718-E00AA5A2B6C8}">
+  <ds:schemaRefs>
+    <ds:schemaRef ds:uri="http://schemas.microsoft.com/office/2006/metadata/properties"/>
+    <ds:schemaRef ds:uri="http://schemas.microsoft.com/office/infopath/2007/PartnerControls"/>
+  </ds:schemaRefs>
+</ds:datastoreItem>
+</file>
+
 <file path=customXml/itemProps4.xml><?xml version="1.0" encoding="utf-8"?>
-<ds:datastoreItem xmlns:ds="http://schemas.openxmlformats.org/officeDocument/2006/customXml" ds:itemID="{18A22CC2-B065-41CF-B574-6E86E7A5A7C5}">
+<ds:datastoreItem xmlns:ds="http://schemas.openxmlformats.org/officeDocument/2006/customXml" ds:itemID="{61C75D6C-94AB-443B-A67F-A35791899C0A}">
   <ds:schemaRefs>
-    <ds:schemaRef ds:uri="http://schemas.openxmlformats.org/officeDocument/2006/bibliography"/>
+    <ds:schemaRef ds:uri="http://schemas.microsoft.com/sharepoint/v3/contenttype/forms"/>
   </ds:schemaRefs>
 </ds:datastoreItem>
 </file>
</xml_diff>

<commit_message>
Atualização Tela Cadastro Escolas
</commit_message>
<xml_diff>
--- a/app/src/main/assets/template.docx
+++ b/app/src/main/assets/template.docx
@@ -1467,46 +1467,175 @@
         </w:rPr>
         <w:t>${</w:t>
       </w:r>
+      <w:r>
+        <w:rPr>
+          <w:bCs/>
+          <w:szCs w:val="24"/>
+        </w:rPr>
+        <w:t>respVisit</w:t>
+      </w:r>
+      <w:r>
+        <w:rPr>
+          <w:bCs/>
+          <w:szCs w:val="24"/>
+        </w:rPr>
+        <w:t>1</w:t>
+      </w:r>
+      <w:r>
+        <w:rPr>
+          <w:bCs/>
+          <w:szCs w:val="24"/>
+        </w:rPr>
+        <w:t>}</w:t>
+      </w:r>
+      <w:r>
+        <w:rPr>
+          <w:bCs/>
+          <w:szCs w:val="24"/>
+        </w:rPr>
+        <w:t xml:space="preserve">, </w:t>
+      </w:r>
+      <w:r>
+        <w:rPr>
+          <w:bCs/>
+          <w:szCs w:val="24"/>
+        </w:rPr>
+        <w:t>${resp</w:t>
+      </w:r>
+      <w:r>
+        <w:rPr>
+          <w:bCs/>
+          <w:szCs w:val="24"/>
+        </w:rPr>
+        <w:t>Job</w:t>
+      </w:r>
+      <w:r>
+        <w:rPr>
+          <w:bCs/>
+          <w:szCs w:val="24"/>
+        </w:rPr>
+        <w:t>1}${respVisit</w:t>
+      </w:r>
+      <w:r>
+        <w:rPr>
+          <w:bCs/>
+          <w:szCs w:val="24"/>
+        </w:rPr>
+        <w:t>2</w:t>
+      </w:r>
+      <w:r>
+        <w:rPr>
+          <w:bCs/>
+          <w:szCs w:val="24"/>
+        </w:rPr>
+        <w:t>}${respJob</w:t>
+      </w:r>
+      <w:r>
+        <w:rPr>
+          <w:bCs/>
+          <w:szCs w:val="24"/>
+        </w:rPr>
+        <w:t>2</w:t>
+      </w:r>
+      <w:r>
+        <w:rPr>
+          <w:bCs/>
+          <w:szCs w:val="24"/>
+        </w:rPr>
+        <w:t>}</w:t>
+      </w:r>
+      <w:r>
+        <w:rPr>
+          <w:bCs/>
+          <w:szCs w:val="24"/>
+        </w:rPr>
+        <w:t>. O e</w:t>
+      </w:r>
+      <w:r>
+        <w:rPr>
+          <w:bCs/>
+        </w:rPr>
+        <w:t xml:space="preserve">stabelecimento de ensino recebe </w:t>
+      </w:r>
+      <w:r>
+        <w:rPr>
+          <w:bCs/>
+        </w:rPr>
+        <w:t>alunos</w:t>
+      </w:r>
+      <w:r>
+        <w:rPr>
+          <w:bCs/>
+        </w:rPr>
+        <w:t xml:space="preserve"> com idade entre </w:t>
+      </w:r>
+      <w:r>
+        <w:rPr>
+          <w:bCs/>
+        </w:rPr>
+        <w:t>${</w:t>
+      </w:r>
       <w:proofErr w:type="spellStart"/>
       <w:r>
         <w:rPr>
           <w:bCs/>
-          <w:szCs w:val="24"/>
-        </w:rPr>
-        <w:t>responsibleVisit</w:t>
+        </w:rPr>
+        <w:t>youngAge</w:t>
       </w:r>
       <w:proofErr w:type="spellEnd"/>
       <w:r>
         <w:rPr>
           <w:bCs/>
-          <w:szCs w:val="24"/>
+        </w:rPr>
+        <w:t>} ${</w:t>
+      </w:r>
+      <w:proofErr w:type="spellStart"/>
+      <w:r>
+        <w:rPr>
+          <w:bCs/>
+        </w:rPr>
+        <w:t>ageClassYoung</w:t>
+      </w:r>
+      <w:proofErr w:type="spellEnd"/>
+      <w:r>
+        <w:rPr>
+          <w:bCs/>
+        </w:rPr>
+        <w:t>} e ${</w:t>
+      </w:r>
+      <w:proofErr w:type="spellStart"/>
+      <w:r>
+        <w:rPr>
+          <w:bCs/>
+        </w:rPr>
+        <w:t>oldestAge</w:t>
+      </w:r>
+      <w:proofErr w:type="spellEnd"/>
+      <w:r>
+        <w:rPr>
+          <w:bCs/>
+        </w:rPr>
+        <w:t>} ${</w:t>
+      </w:r>
+      <w:proofErr w:type="spellStart"/>
+      <w:r>
+        <w:rPr>
+          <w:bCs/>
+        </w:rPr>
+        <w:t>ageClassOldest</w:t>
+      </w:r>
+      <w:proofErr w:type="spellEnd"/>
+      <w:r>
+        <w:rPr>
+          <w:bCs/>
         </w:rPr>
         <w:t>}</w:t>
       </w:r>
       <w:r>
         <w:rPr>
           <w:bCs/>
-          <w:szCs w:val="24"/>
-        </w:rPr>
-        <w:t>. O e</w:t>
-      </w:r>
-      <w:r>
-        <w:rPr>
-          <w:bCs/>
-        </w:rPr>
-        <w:t xml:space="preserve">stabelecimento de ensino recebe </w:t>
-      </w:r>
-      <w:r>
-        <w:rPr>
-          <w:bCs/>
-        </w:rPr>
-        <w:t>alunos</w:t>
-      </w:r>
-      <w:r>
-        <w:rPr>
-          <w:bCs/>
-        </w:rPr>
-        <w:t xml:space="preserve"> com idade entre </w:t>
+        </w:rPr>
+        <w:t xml:space="preserve">, oferecendo turmas de </w:t>
       </w:r>
       <w:r>
         <w:rPr>
@@ -1519,159 +1648,79 @@
         <w:rPr>
           <w:bCs/>
         </w:rPr>
-        <w:t>youngAge</w:t>
+        <w:t>school</w:t>
+      </w:r>
+      <w:r>
+        <w:rPr>
+          <w:bCs/>
+        </w:rPr>
+        <w:t>Services</w:t>
       </w:r>
       <w:proofErr w:type="spellEnd"/>
       <w:r>
         <w:rPr>
           <w:bCs/>
         </w:rPr>
-        <w:t>} ${</w:t>
+        <w:t>}</w:t>
+      </w:r>
+      <w:r>
+        <w:rPr>
+          <w:bCs/>
+        </w:rPr>
+        <w:t>${</w:t>
       </w:r>
       <w:proofErr w:type="spellStart"/>
       <w:r>
         <w:rPr>
           <w:bCs/>
         </w:rPr>
-        <w:t>ageClassYoung</w:t>
+        <w:t>schoolServicesObs</w:t>
       </w:r>
       <w:proofErr w:type="spellEnd"/>
       <w:r>
         <w:rPr>
           <w:bCs/>
         </w:rPr>
-        <w:t>} e ${</w:t>
+        <w:t>}</w:t>
+      </w:r>
+      <w:r>
+        <w:rPr>
+          <w:bCs/>
+        </w:rPr>
+        <w:t xml:space="preserve">, </w:t>
+      </w:r>
+      <w:r>
+        <w:rPr>
+          <w:bCs/>
+        </w:rPr>
+        <w:t>${</w:t>
       </w:r>
       <w:proofErr w:type="spellStart"/>
       <w:r>
         <w:rPr>
           <w:bCs/>
         </w:rPr>
-        <w:t>oldestAge</w:t>
+        <w:t>workingHours</w:t>
       </w:r>
       <w:proofErr w:type="spellEnd"/>
       <w:r>
         <w:rPr>
           <w:bCs/>
         </w:rPr>
-        <w:t>} ${</w:t>
+        <w:t>}</w:t>
+      </w:r>
+      <w:r>
+        <w:rPr>
+          <w:bCs/>
+        </w:rPr>
+        <w:t>${</w:t>
       </w:r>
       <w:proofErr w:type="spellStart"/>
       <w:r>
         <w:rPr>
           <w:bCs/>
         </w:rPr>
-        <w:t>ageClassOldest</w:t>
-      </w:r>
-      <w:proofErr w:type="spellEnd"/>
-      <w:r>
-        <w:rPr>
-          <w:bCs/>
-        </w:rPr>
-        <w:t>}</w:t>
-      </w:r>
-      <w:r>
-        <w:rPr>
-          <w:bCs/>
-        </w:rPr>
-        <w:t xml:space="preserve">, oferecendo turmas de </w:t>
-      </w:r>
-      <w:r>
-        <w:rPr>
-          <w:bCs/>
-        </w:rPr>
-        <w:t>${</w:t>
-      </w:r>
-      <w:proofErr w:type="spellStart"/>
-      <w:r>
-        <w:rPr>
-          <w:bCs/>
-        </w:rPr>
-        <w:t>school</w:t>
-      </w:r>
-      <w:r>
-        <w:rPr>
-          <w:bCs/>
-        </w:rPr>
-        <w:t>Services</w:t>
-      </w:r>
-      <w:proofErr w:type="spellEnd"/>
-      <w:r>
-        <w:rPr>
-          <w:bCs/>
-        </w:rPr>
-        <w:t>}</w:t>
-      </w:r>
-      <w:r>
-        <w:rPr>
-          <w:bCs/>
-        </w:rPr>
-        <w:t>${</w:t>
-      </w:r>
-      <w:proofErr w:type="spellStart"/>
-      <w:r>
-        <w:rPr>
-          <w:bCs/>
-        </w:rPr>
-        <w:t>schoolServices</w:t>
-      </w:r>
-      <w:r>
-        <w:rPr>
-          <w:bCs/>
-        </w:rPr>
-        <w:t>Obs</w:t>
-      </w:r>
-      <w:proofErr w:type="spellEnd"/>
-      <w:r>
-        <w:rPr>
-          <w:bCs/>
-        </w:rPr>
-        <w:t>}</w:t>
-      </w:r>
-      <w:r>
-        <w:rPr>
-          <w:bCs/>
-        </w:rPr>
-        <w:t xml:space="preserve">, </w:t>
-      </w:r>
-      <w:r>
-        <w:rPr>
-          <w:bCs/>
-        </w:rPr>
-        <w:t>${</w:t>
-      </w:r>
-      <w:proofErr w:type="spellStart"/>
-      <w:r>
-        <w:rPr>
-          <w:bCs/>
-        </w:rPr>
-        <w:t>workingHours</w:t>
-      </w:r>
-      <w:proofErr w:type="spellEnd"/>
-      <w:r>
-        <w:rPr>
-          <w:bCs/>
-        </w:rPr>
-        <w:t>}</w:t>
-      </w:r>
-      <w:r>
-        <w:rPr>
-          <w:bCs/>
-        </w:rPr>
-        <w:t>${</w:t>
-      </w:r>
-      <w:proofErr w:type="spellStart"/>
-      <w:r>
-        <w:rPr>
-          <w:bCs/>
-        </w:rPr>
-        <w:t>workingHours</w:t>
-      </w:r>
-      <w:r>
-        <w:rPr>
-          <w:bCs/>
-        </w:rPr>
-        <w:t>Obs</w:t>
+        <w:t>workingHoursObs</w:t>
       </w:r>
       <w:proofErr w:type="spellEnd"/>
       <w:r>
@@ -1812,13 +1861,7 @@
         <w:rPr>
           <w:bCs/>
         </w:rPr>
-        <w:t xml:space="preserve"> </w:t>
-      </w:r>
-      <w:r>
-        <w:rPr>
-          <w:bCs/>
-        </w:rPr>
-        <w:t>${</w:t>
+        <w:t xml:space="preserve"> ${</w:t>
       </w:r>
       <w:proofErr w:type="spellStart"/>
       <w:r>
@@ -3406,7 +3449,7 @@
                                   <pic:cNvPicPr/>
                                 </pic:nvPicPr>
                                 <pic:blipFill>
-                                  <a:blip r:embed="rId1">
+                                  <a:blip r:embed="rId2">
                                     <a:alphaModFix/>
                                     <a:lum/>
                                   </a:blip>
@@ -3523,7 +3566,7 @@
                                         </pic:cNvPicPr>
                                       </pic:nvPicPr>
                                       <pic:blipFill>
-                                        <a:blip r:embed="rId2">
+                                        <a:blip r:embed="rId3">
                                           <a:extLst>
                                             <a:ext uri="{28A0092B-C50C-407E-A947-70E740481C1C}">
                                               <a14:useLocalDpi xmlns:a14="http://schemas.microsoft.com/office/drawing/2010/main" val="0"/>
@@ -3607,7 +3650,7 @@
                                   </pic:cNvPicPr>
                                 </pic:nvPicPr>
                                 <pic:blipFill>
-                                  <a:blip r:embed="rId2">
+                                  <a:blip r:embed="rId4">
                                     <a:extLst>
                                       <a:ext uri="{28A0092B-C50C-407E-A947-70E740481C1C}">
                                         <a14:useLocalDpi xmlns:a14="http://schemas.microsoft.com/office/drawing/2010/main" val="0"/>
@@ -8566,10 +8609,21 @@
 </file>
 
 <file path=customXml/item1.xml><?xml version="1.0" encoding="utf-8"?>
-<b:Sources xmlns:b="http://schemas.openxmlformats.org/officeDocument/2006/bibliography" xmlns="http://schemas.openxmlformats.org/officeDocument/2006/bibliography" SelectedStyle="\APA.XSL" StyleName="APA"/>
+<?mso-contentType ?>
+<FormTemplates xmlns="http://schemas.microsoft.com/sharepoint/v3/contenttype/forms">
+  <Display>DocumentLibraryForm</Display>
+  <Edit>DocumentLibraryForm</Edit>
+  <New>DocumentLibraryForm</New>
+</FormTemplates>
 </file>
 
 <file path=customXml/item2.xml><?xml version="1.0" encoding="utf-8"?>
+<p:properties xmlns:p="http://schemas.microsoft.com/office/2006/metadata/properties" xmlns:xsi="http://www.w3.org/2001/XMLSchema-instance" xmlns:pc="http://schemas.microsoft.com/office/infopath/2007/PartnerControls">
+  <documentManagement/>
+</p:properties>
+</file>
+
+<file path=customXml/item3.xml><?xml version="1.0" encoding="utf-8"?>
 <ct:contentTypeSchema xmlns:ct="http://schemas.microsoft.com/office/2006/metadata/contentType" xmlns:ma="http://schemas.microsoft.com/office/2006/metadata/properties/metaAttributes" ct:_="" ma:_="" ma:contentTypeName="Documento" ma:contentTypeID="0x0101001FF0FCAE99C9DC46A465CCB6B8A1DCC9" ma:contentTypeVersion="2" ma:contentTypeDescription="Crie um novo documento." ma:contentTypeScope="" ma:versionID="77ceb9db2a51f140cd8b5b232857c0d9">
   <xsd:schema xmlns:xsd="http://www.w3.org/2001/XMLSchema" xmlns:xs="http://www.w3.org/2001/XMLSchema" xmlns:p="http://schemas.microsoft.com/office/2006/metadata/properties" xmlns:ns2="b4ee50e4-dc70-400c-a933-d70f0932ea97" targetNamespace="http://schemas.microsoft.com/office/2006/metadata/properties" ma:root="true" ma:fieldsID="6ffcd407ae271183e48e71648414959c" ns2:_="">
     <xsd:import namespace="b4ee50e4-dc70-400c-a933-d70f0932ea97"/>
@@ -8717,30 +8771,28 @@
 </ct:contentTypeSchema>
 </file>
 
-<file path=customXml/item3.xml><?xml version="1.0" encoding="utf-8"?>
-<p:properties xmlns:p="http://schemas.microsoft.com/office/2006/metadata/properties" xmlns:xsi="http://www.w3.org/2001/XMLSchema-instance" xmlns:pc="http://schemas.microsoft.com/office/infopath/2007/PartnerControls">
-  <documentManagement/>
-</p:properties>
-</file>
-
 <file path=customXml/item4.xml><?xml version="1.0" encoding="utf-8"?>
-<?mso-contentType ?>
-<FormTemplates xmlns="http://schemas.microsoft.com/sharepoint/v3/contenttype/forms">
-  <Display>DocumentLibraryForm</Display>
-  <Edit>DocumentLibraryForm</Edit>
-  <New>DocumentLibraryForm</New>
-</FormTemplates>
+<b:Sources xmlns:b="http://schemas.openxmlformats.org/officeDocument/2006/bibliography" xmlns="http://schemas.openxmlformats.org/officeDocument/2006/bibliography" SelectedStyle="\APA.XSL" StyleName="APA"/>
 </file>
 
 <file path=customXml/itemProps1.xml><?xml version="1.0" encoding="utf-8"?>
-<ds:datastoreItem xmlns:ds="http://schemas.openxmlformats.org/officeDocument/2006/customXml" ds:itemID="{18A22CC2-B065-41CF-B574-6E86E7A5A7C5}">
+<ds:datastoreItem xmlns:ds="http://schemas.openxmlformats.org/officeDocument/2006/customXml" ds:itemID="{61C75D6C-94AB-443B-A67F-A35791899C0A}">
   <ds:schemaRefs>
-    <ds:schemaRef ds:uri="http://schemas.openxmlformats.org/officeDocument/2006/bibliography"/>
+    <ds:schemaRef ds:uri="http://schemas.microsoft.com/sharepoint/v3/contenttype/forms"/>
   </ds:schemaRefs>
 </ds:datastoreItem>
 </file>
 
 <file path=customXml/itemProps2.xml><?xml version="1.0" encoding="utf-8"?>
+<ds:datastoreItem xmlns:ds="http://schemas.openxmlformats.org/officeDocument/2006/customXml" ds:itemID="{F79B176D-B184-4CB2-8718-E00AA5A2B6C8}">
+  <ds:schemaRefs>
+    <ds:schemaRef ds:uri="http://schemas.microsoft.com/office/2006/metadata/properties"/>
+    <ds:schemaRef ds:uri="http://schemas.microsoft.com/office/infopath/2007/PartnerControls"/>
+  </ds:schemaRefs>
+</ds:datastoreItem>
+</file>
+
+<file path=customXml/itemProps3.xml><?xml version="1.0" encoding="utf-8"?>
 <ds:datastoreItem xmlns:ds="http://schemas.openxmlformats.org/officeDocument/2006/customXml" ds:itemID="{BB5E393A-A40E-4F65-A2BD-61BD80CB46C3}">
   <ds:schemaRefs>
     <ds:schemaRef ds:uri="http://schemas.microsoft.com/office/2006/metadata/contentType"/>
@@ -8758,19 +8810,10 @@
 </ds:datastoreItem>
 </file>
 
-<file path=customXml/itemProps3.xml><?xml version="1.0" encoding="utf-8"?>
-<ds:datastoreItem xmlns:ds="http://schemas.openxmlformats.org/officeDocument/2006/customXml" ds:itemID="{F79B176D-B184-4CB2-8718-E00AA5A2B6C8}">
+<file path=customXml/itemProps4.xml><?xml version="1.0" encoding="utf-8"?>
+<ds:datastoreItem xmlns:ds="http://schemas.openxmlformats.org/officeDocument/2006/customXml" ds:itemID="{18A22CC2-B065-41CF-B574-6E86E7A5A7C5}">
   <ds:schemaRefs>
-    <ds:schemaRef ds:uri="http://schemas.microsoft.com/office/2006/metadata/properties"/>
-    <ds:schemaRef ds:uri="http://schemas.microsoft.com/office/infopath/2007/PartnerControls"/>
-  </ds:schemaRefs>
-</ds:datastoreItem>
-</file>
-
-<file path=customXml/itemProps4.xml><?xml version="1.0" encoding="utf-8"?>
-<ds:datastoreItem xmlns:ds="http://schemas.openxmlformats.org/officeDocument/2006/customXml" ds:itemID="{61C75D6C-94AB-443B-A67F-A35791899C0A}">
-  <ds:schemaRefs>
-    <ds:schemaRef ds:uri="http://schemas.microsoft.com/sharepoint/v3/contenttype/forms"/>
+    <ds:schemaRef ds:uri="http://schemas.openxmlformats.org/officeDocument/2006/bibliography"/>
   </ds:schemaRefs>
 </ds:datastoreItem>
 </file>
</xml_diff>